<commit_message>
update: template add signature
</commit_message>
<xml_diff>
--- a/public/assets/template.docx
+++ b/public/assets/template.docx
@@ -20,7 +20,29 @@
           <w:spacing w:val="-2"/>
           <w:sz w:val="21"/>
         </w:rPr>
-        <w:t>{{reference}}</w:t>
+        <w:t>{{</w:t>
+      </w:r>
+      <w:proofErr w:type="spellStart"/>
+      <w:r>
+        <w:rPr>
+          <w:rFonts w:asciiTheme="minorHAnsi" w:hAnsiTheme="minorHAnsi" w:cstheme="minorHAnsi"/>
+          <w:b/>
+          <w:i/>
+          <w:spacing w:val="-2"/>
+          <w:sz w:val="21"/>
+        </w:rPr>
+        <w:t>reference</w:t>
+      </w:r>
+      <w:proofErr w:type="spellEnd"/>
+      <w:r>
+        <w:rPr>
+          <w:rFonts w:asciiTheme="minorHAnsi" w:hAnsiTheme="minorHAnsi" w:cstheme="minorHAnsi"/>
+          <w:b/>
+          <w:i/>
+          <w:spacing w:val="-2"/>
+          <w:sz w:val="21"/>
+        </w:rPr>
+        <w:t>}}</w:t>
       </w:r>
     </w:p>
     <w:p>
@@ -167,7 +189,25 @@
           <w:spacing w:val="-2"/>
           <w:sz w:val="24"/>
         </w:rPr>
-        <w:t xml:space="preserve"> {{clientCode}}</w:t>
+        <w:t xml:space="preserve"> {{</w:t>
+      </w:r>
+      <w:proofErr w:type="spellStart"/>
+      <w:r>
+        <w:rPr>
+          <w:rFonts w:asciiTheme="minorHAnsi" w:hAnsiTheme="minorHAnsi" w:cstheme="minorHAnsi"/>
+          <w:spacing w:val="-2"/>
+          <w:sz w:val="24"/>
+        </w:rPr>
+        <w:t>clientCode</w:t>
+      </w:r>
+      <w:proofErr w:type="spellEnd"/>
+      <w:r>
+        <w:rPr>
+          <w:rFonts w:asciiTheme="minorHAnsi" w:hAnsiTheme="minorHAnsi" w:cstheme="minorHAnsi"/>
+          <w:spacing w:val="-2"/>
+          <w:sz w:val="24"/>
+        </w:rPr>
+        <w:t>}}</w:t>
       </w:r>
     </w:p>
     <w:p>
@@ -292,7 +332,21 @@
         <w:rPr>
           <w:rFonts w:asciiTheme="minorHAnsi" w:hAnsiTheme="minorHAnsi" w:cstheme="minorHAnsi"/>
         </w:rPr>
-        <w:t xml:space="preserve"> reason == </w:t>
+        <w:t xml:space="preserve"> </w:t>
+      </w:r>
+      <w:proofErr w:type="spellStart"/>
+      <w:r>
+        <w:rPr>
+          <w:rFonts w:asciiTheme="minorHAnsi" w:hAnsiTheme="minorHAnsi" w:cstheme="minorHAnsi"/>
+        </w:rPr>
+        <w:t>reason</w:t>
+      </w:r>
+      <w:proofErr w:type="spellEnd"/>
+      <w:r>
+        <w:rPr>
+          <w:rFonts w:asciiTheme="minorHAnsi" w:hAnsiTheme="minorHAnsi" w:cstheme="minorHAnsi"/>
+        </w:rPr>
+        <w:t xml:space="preserve"> == </w:t>
       </w:r>
       <w:r>
         <w:rPr>
@@ -318,6 +372,7 @@
         </w:rPr>
         <w:t xml:space="preserve"> </w:t>
       </w:r>
+      <w:proofErr w:type="gramStart"/>
       <w:r>
         <w:rPr>
           <w:rFonts w:asciiTheme="minorHAnsi" w:hAnsiTheme="minorHAnsi" w:cstheme="minorHAnsi"/>
@@ -336,6 +391,7 @@
         </w:rPr>
         <w:t>✓</w:t>
       </w:r>
+      <w:proofErr w:type="gramEnd"/>
       <w:r>
         <w:rPr>
           <w:rFonts w:asciiTheme="minorHAnsi" w:hAnsiTheme="minorHAnsi" w:cstheme="minorHAnsi"/>
@@ -346,7 +402,21 @@
         <w:rPr>
           <w:rFonts w:asciiTheme="minorHAnsi" w:hAnsiTheme="minorHAnsi" w:cstheme="minorHAnsi"/>
         </w:rPr>
-        <w:t>% endif %</w:t>
+        <w:t xml:space="preserve">% </w:t>
+      </w:r>
+      <w:proofErr w:type="spellStart"/>
+      <w:r>
+        <w:rPr>
+          <w:rFonts w:asciiTheme="minorHAnsi" w:hAnsiTheme="minorHAnsi" w:cstheme="minorHAnsi"/>
+        </w:rPr>
+        <w:t>endif</w:t>
+      </w:r>
+      <w:proofErr w:type="spellEnd"/>
+      <w:r>
+        <w:rPr>
+          <w:rFonts w:asciiTheme="minorHAnsi" w:hAnsiTheme="minorHAnsi" w:cstheme="minorHAnsi"/>
+        </w:rPr>
+        <w:t xml:space="preserve"> %</w:t>
       </w:r>
       <w:r>
         <w:rPr>
@@ -409,7 +479,21 @@
         <w:rPr>
           <w:rFonts w:asciiTheme="minorHAnsi" w:hAnsiTheme="minorHAnsi" w:cstheme="minorHAnsi"/>
         </w:rPr>
-        <w:t xml:space="preserve"> reason == </w:t>
+        <w:t xml:space="preserve"> </w:t>
+      </w:r>
+      <w:proofErr w:type="spellStart"/>
+      <w:r>
+        <w:rPr>
+          <w:rFonts w:asciiTheme="minorHAnsi" w:hAnsiTheme="minorHAnsi" w:cstheme="minorHAnsi"/>
+        </w:rPr>
+        <w:t>reason</w:t>
+      </w:r>
+      <w:proofErr w:type="spellEnd"/>
+      <w:r>
+        <w:rPr>
+          <w:rFonts w:asciiTheme="minorHAnsi" w:hAnsiTheme="minorHAnsi" w:cstheme="minorHAnsi"/>
+        </w:rPr>
+        <w:t xml:space="preserve"> == </w:t>
       </w:r>
       <w:r>
         <w:rPr>
@@ -457,7 +541,14 @@
         <w:rPr>
           <w:rFonts w:asciiTheme="minorHAnsi" w:hAnsiTheme="minorHAnsi" w:cstheme="minorHAnsi"/>
         </w:rPr>
-        <w:t>% end</w:t>
+        <w:t xml:space="preserve">% </w:t>
+      </w:r>
+      <w:proofErr w:type="spellStart"/>
+      <w:r>
+        <w:rPr>
+          <w:rFonts w:asciiTheme="minorHAnsi" w:hAnsiTheme="minorHAnsi" w:cstheme="minorHAnsi"/>
+        </w:rPr>
+        <w:t>end</w:t>
       </w:r>
       <w:r>
         <w:rPr>
@@ -465,6 +556,7 @@
         </w:rPr>
         <w:t>if</w:t>
       </w:r>
+      <w:proofErr w:type="spellEnd"/>
       <w:r>
         <w:rPr>
           <w:rFonts w:asciiTheme="minorHAnsi" w:hAnsiTheme="minorHAnsi" w:cstheme="minorHAnsi"/>
@@ -567,8 +659,74 @@
         <w:rPr>
           <w:rFonts w:asciiTheme="minorHAnsi" w:hAnsiTheme="minorHAnsi" w:cstheme="minorHAnsi"/>
         </w:rPr>
-        <w:t>{% if clientType == 'Titulaire'</w:t>
-      </w:r>
+        <w:t xml:space="preserve">{% if </w:t>
+      </w:r>
+      <w:proofErr w:type="spellStart"/>
+      <w:r>
+        <w:rPr>
+          <w:rFonts w:asciiTheme="minorHAnsi" w:hAnsiTheme="minorHAnsi" w:cstheme="minorHAnsi"/>
+        </w:rPr>
+        <w:t>clientType</w:t>
+      </w:r>
+      <w:proofErr w:type="spellEnd"/>
+      <w:r>
+        <w:rPr>
+          <w:rFonts w:asciiTheme="minorHAnsi" w:hAnsiTheme="minorHAnsi" w:cstheme="minorHAnsi"/>
+        </w:rPr>
+        <w:t xml:space="preserve"> == 'Titulaire'</w:t>
+      </w:r>
+      <w:r>
+        <w:rPr>
+          <w:rFonts w:asciiTheme="minorHAnsi" w:hAnsiTheme="minorHAnsi" w:cstheme="minorHAnsi"/>
+        </w:rPr>
+        <w:t xml:space="preserve"> </w:t>
+      </w:r>
+      <w:proofErr w:type="gramStart"/>
+      <w:r>
+        <w:rPr>
+          <w:rFonts w:asciiTheme="minorHAnsi" w:hAnsiTheme="minorHAnsi" w:cstheme="minorHAnsi"/>
+        </w:rPr>
+        <w:t>%</w:t>
+      </w:r>
+      <w:r>
+        <w:rPr>
+          <w:rFonts w:asciiTheme="minorHAnsi" w:hAnsiTheme="minorHAnsi" w:cstheme="minorHAnsi"/>
+        </w:rPr>
+        <w:t>}</w:t>
+      </w:r>
+      <w:r>
+        <w:rPr>
+          <w:rFonts w:ascii="Segoe UI Symbol" w:hAnsi="Segoe UI Symbol" w:cs="Segoe UI Symbol"/>
+        </w:rPr>
+        <w:t>✓</w:t>
+      </w:r>
+      <w:proofErr w:type="gramEnd"/>
+      <w:r>
+        <w:rPr>
+          <w:rFonts w:asciiTheme="minorHAnsi" w:hAnsiTheme="minorHAnsi" w:cstheme="minorHAnsi"/>
+        </w:rPr>
+        <w:t>{</w:t>
+      </w:r>
+      <w:r>
+        <w:rPr>
+          <w:rFonts w:asciiTheme="minorHAnsi" w:hAnsiTheme="minorHAnsi" w:cstheme="minorHAnsi"/>
+        </w:rPr>
+        <w:t xml:space="preserve">% </w:t>
+      </w:r>
+      <w:proofErr w:type="spellStart"/>
+      <w:r>
+        <w:rPr>
+          <w:rFonts w:asciiTheme="minorHAnsi" w:hAnsiTheme="minorHAnsi" w:cstheme="minorHAnsi"/>
+        </w:rPr>
+        <w:t>end</w:t>
+      </w:r>
+      <w:r>
+        <w:rPr>
+          <w:rFonts w:asciiTheme="minorHAnsi" w:hAnsiTheme="minorHAnsi" w:cstheme="minorHAnsi"/>
+        </w:rPr>
+        <w:t>if</w:t>
+      </w:r>
+      <w:proofErr w:type="spellEnd"/>
       <w:r>
         <w:rPr>
           <w:rFonts w:asciiTheme="minorHAnsi" w:hAnsiTheme="minorHAnsi" w:cstheme="minorHAnsi"/>
@@ -579,6 +737,44 @@
         <w:rPr>
           <w:rFonts w:asciiTheme="minorHAnsi" w:hAnsiTheme="minorHAnsi" w:cstheme="minorHAnsi"/>
         </w:rPr>
+        <w:t>} Titulaire</w:t>
+      </w:r>
+      <w:r>
+        <w:rPr>
+          <w:rFonts w:asciiTheme="minorHAnsi" w:hAnsiTheme="minorHAnsi" w:cstheme="minorHAnsi"/>
+        </w:rPr>
+        <w:t xml:space="preserve">    </w:t>
+      </w:r>
+      <w:r>
+        <w:rPr>
+          <w:rFonts w:asciiTheme="minorHAnsi" w:hAnsiTheme="minorHAnsi" w:cstheme="minorHAnsi"/>
+        </w:rPr>
+        <w:t xml:space="preserve">{% if </w:t>
+      </w:r>
+      <w:proofErr w:type="spellStart"/>
+      <w:r>
+        <w:rPr>
+          <w:rFonts w:asciiTheme="minorHAnsi" w:hAnsiTheme="minorHAnsi" w:cstheme="minorHAnsi"/>
+        </w:rPr>
+        <w:t>clientType</w:t>
+      </w:r>
+      <w:proofErr w:type="spellEnd"/>
+      <w:r>
+        <w:rPr>
+          <w:rFonts w:asciiTheme="minorHAnsi" w:hAnsiTheme="minorHAnsi" w:cstheme="minorHAnsi"/>
+        </w:rPr>
+        <w:t xml:space="preserve"> == 'Mandataire'</w:t>
+      </w:r>
+      <w:r>
+        <w:rPr>
+          <w:rFonts w:asciiTheme="minorHAnsi" w:hAnsiTheme="minorHAnsi" w:cstheme="minorHAnsi"/>
+        </w:rPr>
+        <w:t xml:space="preserve"> %</w:t>
+      </w:r>
+      <w:r>
+        <w:rPr>
+          <w:rFonts w:asciiTheme="minorHAnsi" w:hAnsiTheme="minorHAnsi" w:cstheme="minorHAnsi"/>
+        </w:rPr>
         <w:t>}</w:t>
       </w:r>
       <w:r>
@@ -597,7 +793,14 @@
         <w:rPr>
           <w:rFonts w:asciiTheme="minorHAnsi" w:hAnsiTheme="minorHAnsi" w:cstheme="minorHAnsi"/>
         </w:rPr>
-        <w:t>% end</w:t>
+        <w:t xml:space="preserve">% </w:t>
+      </w:r>
+      <w:proofErr w:type="spellStart"/>
+      <w:r>
+        <w:rPr>
+          <w:rFonts w:asciiTheme="minorHAnsi" w:hAnsiTheme="minorHAnsi" w:cstheme="minorHAnsi"/>
+        </w:rPr>
+        <w:t>end</w:t>
       </w:r>
       <w:r>
         <w:rPr>
@@ -605,66 +808,7 @@
         </w:rPr>
         <w:t>if</w:t>
       </w:r>
-      <w:r>
-        <w:rPr>
-          <w:rFonts w:asciiTheme="minorHAnsi" w:hAnsiTheme="minorHAnsi" w:cstheme="minorHAnsi"/>
-        </w:rPr>
-        <w:t xml:space="preserve"> %</w:t>
-      </w:r>
-      <w:r>
-        <w:rPr>
-          <w:rFonts w:asciiTheme="minorHAnsi" w:hAnsiTheme="minorHAnsi" w:cstheme="minorHAnsi"/>
-        </w:rPr>
-        <w:t>} Titulaire</w:t>
-      </w:r>
-      <w:r>
-        <w:rPr>
-          <w:rFonts w:asciiTheme="minorHAnsi" w:hAnsiTheme="minorHAnsi" w:cstheme="minorHAnsi"/>
-        </w:rPr>
-        <w:t xml:space="preserve">    </w:t>
-      </w:r>
-      <w:r>
-        <w:rPr>
-          <w:rFonts w:asciiTheme="minorHAnsi" w:hAnsiTheme="minorHAnsi" w:cstheme="minorHAnsi"/>
-        </w:rPr>
-        <w:t>{% if clientType == 'Mandataire'</w:t>
-      </w:r>
-      <w:r>
-        <w:rPr>
-          <w:rFonts w:asciiTheme="minorHAnsi" w:hAnsiTheme="minorHAnsi" w:cstheme="minorHAnsi"/>
-        </w:rPr>
-        <w:t xml:space="preserve"> %</w:t>
-      </w:r>
-      <w:r>
-        <w:rPr>
-          <w:rFonts w:asciiTheme="minorHAnsi" w:hAnsiTheme="minorHAnsi" w:cstheme="minorHAnsi"/>
-        </w:rPr>
-        <w:t>}</w:t>
-      </w:r>
-      <w:r>
-        <w:rPr>
-          <w:rFonts w:ascii="Segoe UI Symbol" w:hAnsi="Segoe UI Symbol" w:cs="Segoe UI Symbol"/>
-        </w:rPr>
-        <w:t>✓</w:t>
-      </w:r>
-      <w:r>
-        <w:rPr>
-          <w:rFonts w:asciiTheme="minorHAnsi" w:hAnsiTheme="minorHAnsi" w:cstheme="minorHAnsi"/>
-        </w:rPr>
-        <w:t>{</w:t>
-      </w:r>
-      <w:r>
-        <w:rPr>
-          <w:rFonts w:asciiTheme="minorHAnsi" w:hAnsiTheme="minorHAnsi" w:cstheme="minorHAnsi"/>
-        </w:rPr>
-        <w:t>% end</w:t>
-      </w:r>
-      <w:r>
-        <w:rPr>
-          <w:rFonts w:asciiTheme="minorHAnsi" w:hAnsiTheme="minorHAnsi" w:cstheme="minorHAnsi"/>
-        </w:rPr>
-        <w:t>if</w:t>
-      </w:r>
+      <w:proofErr w:type="spellEnd"/>
       <w:r>
         <w:rPr>
           <w:rFonts w:asciiTheme="minorHAnsi" w:hAnsiTheme="minorHAnsi" w:cstheme="minorHAnsi"/>
@@ -828,13 +972,34 @@
         <w:rPr>
           <w:rFonts w:asciiTheme="minorHAnsi" w:hAnsiTheme="minorHAnsi" w:cstheme="minorHAnsi"/>
         </w:rPr>
-        <w:t xml:space="preserve"> nonResident == false</w:t>
-      </w:r>
-      <w:r>
-        <w:rPr>
-          <w:rFonts w:asciiTheme="minorHAnsi" w:hAnsiTheme="minorHAnsi" w:cstheme="minorHAnsi"/>
-        </w:rPr>
-        <w:t xml:space="preserve"> %</w:t>
+        <w:t xml:space="preserve"> </w:t>
+      </w:r>
+      <w:proofErr w:type="spellStart"/>
+      <w:r>
+        <w:rPr>
+          <w:rFonts w:asciiTheme="minorHAnsi" w:hAnsiTheme="minorHAnsi" w:cstheme="minorHAnsi"/>
+        </w:rPr>
+        <w:t>nonResident</w:t>
+      </w:r>
+      <w:proofErr w:type="spellEnd"/>
+      <w:r>
+        <w:rPr>
+          <w:rFonts w:asciiTheme="minorHAnsi" w:hAnsiTheme="minorHAnsi" w:cstheme="minorHAnsi"/>
+        </w:rPr>
+        <w:t xml:space="preserve"> == false</w:t>
+      </w:r>
+      <w:r>
+        <w:rPr>
+          <w:rFonts w:asciiTheme="minorHAnsi" w:hAnsiTheme="minorHAnsi" w:cstheme="minorHAnsi"/>
+        </w:rPr>
+        <w:t xml:space="preserve"> </w:t>
+      </w:r>
+      <w:proofErr w:type="gramStart"/>
+      <w:r>
+        <w:rPr>
+          <w:rFonts w:asciiTheme="minorHAnsi" w:hAnsiTheme="minorHAnsi" w:cstheme="minorHAnsi"/>
+        </w:rPr>
+        <w:t>%</w:t>
       </w:r>
       <w:r>
         <w:rPr>
@@ -848,6 +1013,7 @@
         </w:rPr>
         <w:t>✓</w:t>
       </w:r>
+      <w:proofErr w:type="gramEnd"/>
       <w:r>
         <w:rPr>
           <w:rFonts w:asciiTheme="minorHAnsi" w:hAnsiTheme="minorHAnsi" w:cstheme="minorHAnsi"/>
@@ -858,7 +1024,14 @@
         <w:rPr>
           <w:rFonts w:asciiTheme="minorHAnsi" w:hAnsiTheme="minorHAnsi" w:cstheme="minorHAnsi"/>
         </w:rPr>
-        <w:t>% end</w:t>
+        <w:t xml:space="preserve">% </w:t>
+      </w:r>
+      <w:proofErr w:type="spellStart"/>
+      <w:r>
+        <w:rPr>
+          <w:rFonts w:asciiTheme="minorHAnsi" w:hAnsiTheme="minorHAnsi" w:cstheme="minorHAnsi"/>
+        </w:rPr>
+        <w:t>end</w:t>
       </w:r>
       <w:r>
         <w:rPr>
@@ -866,6 +1039,7 @@
         </w:rPr>
         <w:t>if</w:t>
       </w:r>
+      <w:proofErr w:type="spellEnd"/>
       <w:r>
         <w:rPr>
           <w:rFonts w:asciiTheme="minorHAnsi" w:hAnsiTheme="minorHAnsi" w:cstheme="minorHAnsi"/>
@@ -910,8 +1084,30 @@
         <w:rPr>
           <w:rFonts w:asciiTheme="minorHAnsi" w:hAnsiTheme="minorHAnsi" w:cstheme="minorHAnsi"/>
         </w:rPr>
-        <w:t xml:space="preserve"> nonResident == true</w:t>
-      </w:r>
+        <w:t xml:space="preserve"> </w:t>
+      </w:r>
+      <w:proofErr w:type="spellStart"/>
+      <w:r>
+        <w:rPr>
+          <w:rFonts w:asciiTheme="minorHAnsi" w:hAnsiTheme="minorHAnsi" w:cstheme="minorHAnsi"/>
+        </w:rPr>
+        <w:t>nonResident</w:t>
+      </w:r>
+      <w:proofErr w:type="spellEnd"/>
+      <w:r>
+        <w:rPr>
+          <w:rFonts w:asciiTheme="minorHAnsi" w:hAnsiTheme="minorHAnsi" w:cstheme="minorHAnsi"/>
+        </w:rPr>
+        <w:t xml:space="preserve"> == </w:t>
+      </w:r>
+      <w:proofErr w:type="spellStart"/>
+      <w:r>
+        <w:rPr>
+          <w:rFonts w:asciiTheme="minorHAnsi" w:hAnsiTheme="minorHAnsi" w:cstheme="minorHAnsi"/>
+        </w:rPr>
+        <w:t>true</w:t>
+      </w:r>
+      <w:proofErr w:type="spellEnd"/>
       <w:r>
         <w:rPr>
           <w:rFonts w:asciiTheme="minorHAnsi" w:hAnsiTheme="minorHAnsi" w:cstheme="minorHAnsi"/>
@@ -940,7 +1136,14 @@
         <w:rPr>
           <w:rFonts w:asciiTheme="minorHAnsi" w:hAnsiTheme="minorHAnsi" w:cstheme="minorHAnsi"/>
         </w:rPr>
-        <w:t>% end</w:t>
+        <w:t xml:space="preserve">% </w:t>
+      </w:r>
+      <w:proofErr w:type="spellStart"/>
+      <w:r>
+        <w:rPr>
+          <w:rFonts w:asciiTheme="minorHAnsi" w:hAnsiTheme="minorHAnsi" w:cstheme="minorHAnsi"/>
+        </w:rPr>
+        <w:t>end</w:t>
       </w:r>
       <w:r>
         <w:rPr>
@@ -948,6 +1151,7 @@
         </w:rPr>
         <w:t>if</w:t>
       </w:r>
+      <w:proofErr w:type="spellEnd"/>
       <w:r>
         <w:rPr>
           <w:rFonts w:asciiTheme="minorHAnsi" w:hAnsiTheme="minorHAnsi" w:cstheme="minorHAnsi"/>
@@ -1041,7 +1245,21 @@
         <w:rPr>
           <w:rFonts w:asciiTheme="minorHAnsi" w:hAnsiTheme="minorHAnsi" w:cstheme="minorHAnsi"/>
         </w:rPr>
-        <w:t>{{lastname}}</w:t>
+        <w:t>{{</w:t>
+      </w:r>
+      <w:proofErr w:type="spellStart"/>
+      <w:r>
+        <w:rPr>
+          <w:rFonts w:asciiTheme="minorHAnsi" w:hAnsiTheme="minorHAnsi" w:cstheme="minorHAnsi"/>
+        </w:rPr>
+        <w:t>lastname</w:t>
+      </w:r>
+      <w:proofErr w:type="spellEnd"/>
+      <w:r>
+        <w:rPr>
+          <w:rFonts w:asciiTheme="minorHAnsi" w:hAnsiTheme="minorHAnsi" w:cstheme="minorHAnsi"/>
+        </w:rPr>
+        <w:t>}}</w:t>
       </w:r>
     </w:p>
     <w:p>
@@ -1112,7 +1330,21 @@
         <w:rPr>
           <w:rFonts w:asciiTheme="minorHAnsi" w:hAnsiTheme="minorHAnsi" w:cstheme="minorHAnsi"/>
         </w:rPr>
-        <w:t>{{firstName}}</w:t>
+        <w:t>{{</w:t>
+      </w:r>
+      <w:proofErr w:type="spellStart"/>
+      <w:r>
+        <w:rPr>
+          <w:rFonts w:asciiTheme="minorHAnsi" w:hAnsiTheme="minorHAnsi" w:cstheme="minorHAnsi"/>
+        </w:rPr>
+        <w:t>firstName</w:t>
+      </w:r>
+      <w:proofErr w:type="spellEnd"/>
+      <w:r>
+        <w:rPr>
+          <w:rFonts w:asciiTheme="minorHAnsi" w:hAnsiTheme="minorHAnsi" w:cstheme="minorHAnsi"/>
+        </w:rPr>
+        <w:t>}}</w:t>
       </w:r>
     </w:p>
     <w:p>
@@ -1156,7 +1388,21 @@
         <w:rPr>
           <w:rFonts w:asciiTheme="minorHAnsi" w:hAnsiTheme="minorHAnsi" w:cstheme="minorHAnsi"/>
         </w:rPr>
-        <w:t>{{maidenName}}</w:t>
+        <w:t>{{</w:t>
+      </w:r>
+      <w:proofErr w:type="spellStart"/>
+      <w:r>
+        <w:rPr>
+          <w:rFonts w:asciiTheme="minorHAnsi" w:hAnsiTheme="minorHAnsi" w:cstheme="minorHAnsi"/>
+        </w:rPr>
+        <w:t>maidenName</w:t>
+      </w:r>
+      <w:proofErr w:type="spellEnd"/>
+      <w:r>
+        <w:rPr>
+          <w:rFonts w:asciiTheme="minorHAnsi" w:hAnsiTheme="minorHAnsi" w:cstheme="minorHAnsi"/>
+        </w:rPr>
+        <w:t>}}</w:t>
       </w:r>
     </w:p>
     <w:p>
@@ -1234,7 +1480,21 @@
         <w:rPr>
           <w:rFonts w:asciiTheme="minorHAnsi" w:hAnsiTheme="minorHAnsi" w:cstheme="minorHAnsi"/>
         </w:rPr>
-        <w:t>{{birthDate}}</w:t>
+        <w:t>{{</w:t>
+      </w:r>
+      <w:proofErr w:type="spellStart"/>
+      <w:r>
+        <w:rPr>
+          <w:rFonts w:asciiTheme="minorHAnsi" w:hAnsiTheme="minorHAnsi" w:cstheme="minorHAnsi"/>
+        </w:rPr>
+        <w:t>birthDate</w:t>
+      </w:r>
+      <w:proofErr w:type="spellEnd"/>
+      <w:r>
+        <w:rPr>
+          <w:rFonts w:asciiTheme="minorHAnsi" w:hAnsiTheme="minorHAnsi" w:cstheme="minorHAnsi"/>
+        </w:rPr>
+        <w:t>}}</w:t>
       </w:r>
     </w:p>
     <w:p>
@@ -1259,7 +1519,21 @@
         <w:rPr>
           <w:rFonts w:asciiTheme="minorHAnsi" w:hAnsiTheme="minorHAnsi" w:cstheme="minorHAnsi"/>
         </w:rPr>
-        <w:t>{{birthCity}}</w:t>
+        <w:t>{{</w:t>
+      </w:r>
+      <w:proofErr w:type="spellStart"/>
+      <w:r>
+        <w:rPr>
+          <w:rFonts w:asciiTheme="minorHAnsi" w:hAnsiTheme="minorHAnsi" w:cstheme="minorHAnsi"/>
+        </w:rPr>
+        <w:t>birthCity</w:t>
+      </w:r>
+      <w:proofErr w:type="spellEnd"/>
+      <w:r>
+        <w:rPr>
+          <w:rFonts w:asciiTheme="minorHAnsi" w:hAnsiTheme="minorHAnsi" w:cstheme="minorHAnsi"/>
+        </w:rPr>
+        <w:t>}}</w:t>
       </w:r>
     </w:p>
     <w:p>
@@ -1284,7 +1558,21 @@
         <w:rPr>
           <w:rFonts w:asciiTheme="minorHAnsi" w:hAnsiTheme="minorHAnsi" w:cstheme="minorHAnsi"/>
         </w:rPr>
-        <w:t>{{birthCountry}}</w:t>
+        <w:t>{{</w:t>
+      </w:r>
+      <w:proofErr w:type="spellStart"/>
+      <w:r>
+        <w:rPr>
+          <w:rFonts w:asciiTheme="minorHAnsi" w:hAnsiTheme="minorHAnsi" w:cstheme="minorHAnsi"/>
+        </w:rPr>
+        <w:t>birthCountry</w:t>
+      </w:r>
+      <w:proofErr w:type="spellEnd"/>
+      <w:r>
+        <w:rPr>
+          <w:rFonts w:asciiTheme="minorHAnsi" w:hAnsiTheme="minorHAnsi" w:cstheme="minorHAnsi"/>
+        </w:rPr>
+        <w:t>}}</w:t>
       </w:r>
     </w:p>
     <w:p>
@@ -1323,12 +1611,14 @@
         </w:rPr>
         <w:t>{{</w:t>
       </w:r>
+      <w:proofErr w:type="spellStart"/>
       <w:r>
         <w:rPr>
           <w:rFonts w:asciiTheme="minorHAnsi" w:hAnsiTheme="minorHAnsi" w:cstheme="minorHAnsi"/>
         </w:rPr>
         <w:t>identityType</w:t>
       </w:r>
+      <w:proofErr w:type="spellEnd"/>
       <w:r>
         <w:rPr>
           <w:rFonts w:asciiTheme="minorHAnsi" w:hAnsiTheme="minorHAnsi" w:cstheme="minorHAnsi"/>
@@ -1372,12 +1662,14 @@
         </w:rPr>
         <w:t>{{</w:t>
       </w:r>
+      <w:proofErr w:type="spellStart"/>
       <w:r>
         <w:rPr>
           <w:rFonts w:asciiTheme="minorHAnsi" w:hAnsiTheme="minorHAnsi" w:cstheme="minorHAnsi"/>
         </w:rPr>
         <w:t>identityNumber</w:t>
       </w:r>
+      <w:proofErr w:type="spellEnd"/>
       <w:r>
         <w:rPr>
           <w:rFonts w:asciiTheme="minorHAnsi" w:hAnsiTheme="minorHAnsi" w:cstheme="minorHAnsi"/>
@@ -1468,12 +1760,14 @@
         </w:rPr>
         <w:t>{{</w:t>
       </w:r>
+      <w:proofErr w:type="spellStart"/>
       <w:r>
         <w:rPr>
           <w:rFonts w:asciiTheme="minorHAnsi" w:hAnsiTheme="minorHAnsi" w:cstheme="minorHAnsi"/>
         </w:rPr>
         <w:t>nationality</w:t>
       </w:r>
+      <w:proofErr w:type="spellEnd"/>
       <w:r>
         <w:rPr>
           <w:rFonts w:asciiTheme="minorHAnsi" w:hAnsiTheme="minorHAnsi" w:cstheme="minorHAnsi"/>
@@ -1505,12 +1799,14 @@
         </w:rPr>
         <w:t>{{</w:t>
       </w:r>
+      <w:proofErr w:type="spellStart"/>
       <w:r>
         <w:rPr>
           <w:rFonts w:asciiTheme="minorHAnsi" w:hAnsiTheme="minorHAnsi" w:cstheme="minorHAnsi"/>
         </w:rPr>
         <w:t>legalRepresentative</w:t>
       </w:r>
+      <w:proofErr w:type="spellEnd"/>
       <w:r>
         <w:rPr>
           <w:rFonts w:asciiTheme="minorHAnsi" w:hAnsiTheme="minorHAnsi" w:cstheme="minorHAnsi"/>
@@ -1617,8 +1913,82 @@
         <w:rPr>
           <w:rFonts w:asciiTheme="minorHAnsi" w:hAnsiTheme="minorHAnsi" w:cstheme="minorHAnsi"/>
         </w:rPr>
-        <w:t xml:space="preserve"> hasBankAccount == true</w:t>
-      </w:r>
+        <w:t xml:space="preserve"> </w:t>
+      </w:r>
+      <w:proofErr w:type="spellStart"/>
+      <w:r>
+        <w:rPr>
+          <w:rFonts w:asciiTheme="minorHAnsi" w:hAnsiTheme="minorHAnsi" w:cstheme="minorHAnsi"/>
+        </w:rPr>
+        <w:t>hasBankAccount</w:t>
+      </w:r>
+      <w:proofErr w:type="spellEnd"/>
+      <w:r>
+        <w:rPr>
+          <w:rFonts w:asciiTheme="minorHAnsi" w:hAnsiTheme="minorHAnsi" w:cstheme="minorHAnsi"/>
+        </w:rPr>
+        <w:t xml:space="preserve"> == </w:t>
+      </w:r>
+      <w:proofErr w:type="spellStart"/>
+      <w:r>
+        <w:rPr>
+          <w:rFonts w:asciiTheme="minorHAnsi" w:hAnsiTheme="minorHAnsi" w:cstheme="minorHAnsi"/>
+        </w:rPr>
+        <w:t>true</w:t>
+      </w:r>
+      <w:proofErr w:type="spellEnd"/>
+      <w:r>
+        <w:rPr>
+          <w:rFonts w:asciiTheme="minorHAnsi" w:hAnsiTheme="minorHAnsi" w:cstheme="minorHAnsi"/>
+        </w:rPr>
+        <w:t xml:space="preserve"> </w:t>
+      </w:r>
+      <w:proofErr w:type="gramStart"/>
+      <w:r>
+        <w:rPr>
+          <w:rFonts w:asciiTheme="minorHAnsi" w:hAnsiTheme="minorHAnsi" w:cstheme="minorHAnsi"/>
+        </w:rPr>
+        <w:t>%</w:t>
+      </w:r>
+      <w:r>
+        <w:rPr>
+          <w:rFonts w:asciiTheme="minorHAnsi" w:hAnsiTheme="minorHAnsi" w:cstheme="minorHAnsi"/>
+        </w:rPr>
+        <w:t>}</w:t>
+      </w:r>
+      <w:r>
+        <w:rPr>
+          <w:rFonts w:asciiTheme="minorHAnsi" w:hAnsiTheme="minorHAnsi" w:cstheme="minorHAnsi"/>
+        </w:rPr>
+        <w:t>Oui</w:t>
+      </w:r>
+      <w:proofErr w:type="gramEnd"/>
+      <w:r>
+        <w:rPr>
+          <w:rFonts w:asciiTheme="minorHAnsi" w:hAnsiTheme="minorHAnsi" w:cstheme="minorHAnsi"/>
+        </w:rPr>
+        <w:t>{</w:t>
+      </w:r>
+      <w:r>
+        <w:rPr>
+          <w:rFonts w:asciiTheme="minorHAnsi" w:hAnsiTheme="minorHAnsi" w:cstheme="minorHAnsi"/>
+        </w:rPr>
+        <w:t xml:space="preserve">% </w:t>
+      </w:r>
+      <w:proofErr w:type="spellStart"/>
+      <w:r>
+        <w:rPr>
+          <w:rFonts w:asciiTheme="minorHAnsi" w:hAnsiTheme="minorHAnsi" w:cstheme="minorHAnsi"/>
+        </w:rPr>
+        <w:t>end</w:t>
+      </w:r>
+      <w:r>
+        <w:rPr>
+          <w:rFonts w:asciiTheme="minorHAnsi" w:hAnsiTheme="minorHAnsi" w:cstheme="minorHAnsi"/>
+        </w:rPr>
+        <w:t>if</w:t>
+      </w:r>
+      <w:proofErr w:type="spellEnd"/>
       <w:r>
         <w:rPr>
           <w:rFonts w:asciiTheme="minorHAnsi" w:hAnsiTheme="minorHAnsi" w:cstheme="minorHAnsi"/>
@@ -1635,13 +2005,52 @@
         <w:rPr>
           <w:rFonts w:asciiTheme="minorHAnsi" w:hAnsiTheme="minorHAnsi" w:cstheme="minorHAnsi"/>
         </w:rPr>
-        <w:t>Oui{</w:t>
-      </w:r>
-      <w:r>
-        <w:rPr>
-          <w:rFonts w:asciiTheme="minorHAnsi" w:hAnsiTheme="minorHAnsi" w:cstheme="minorHAnsi"/>
-        </w:rPr>
-        <w:t>% end</w:t>
+        <w:t>{% if</w:t>
+      </w:r>
+      <w:r>
+        <w:rPr>
+          <w:rFonts w:asciiTheme="minorHAnsi" w:hAnsiTheme="minorHAnsi" w:cstheme="minorHAnsi"/>
+        </w:rPr>
+        <w:t xml:space="preserve"> </w:t>
+      </w:r>
+      <w:proofErr w:type="spellStart"/>
+      <w:r>
+        <w:rPr>
+          <w:rFonts w:asciiTheme="minorHAnsi" w:hAnsiTheme="minorHAnsi" w:cstheme="minorHAnsi"/>
+        </w:rPr>
+        <w:t>hasBankAccount</w:t>
+      </w:r>
+      <w:proofErr w:type="spellEnd"/>
+      <w:r>
+        <w:rPr>
+          <w:rFonts w:asciiTheme="minorHAnsi" w:hAnsiTheme="minorHAnsi" w:cstheme="minorHAnsi"/>
+        </w:rPr>
+        <w:t xml:space="preserve"> == false</w:t>
+      </w:r>
+      <w:r>
+        <w:rPr>
+          <w:rFonts w:asciiTheme="minorHAnsi" w:hAnsiTheme="minorHAnsi" w:cstheme="minorHAnsi"/>
+        </w:rPr>
+        <w:t xml:space="preserve"> %</w:t>
+      </w:r>
+      <w:r>
+        <w:rPr>
+          <w:rFonts w:asciiTheme="minorHAnsi" w:hAnsiTheme="minorHAnsi" w:cstheme="minorHAnsi"/>
+        </w:rPr>
+        <w:t>}Non{</w:t>
+      </w:r>
+      <w:r>
+        <w:rPr>
+          <w:rFonts w:asciiTheme="minorHAnsi" w:hAnsiTheme="minorHAnsi" w:cstheme="minorHAnsi"/>
+        </w:rPr>
+        <w:t xml:space="preserve">% </w:t>
+      </w:r>
+      <w:proofErr w:type="spellStart"/>
+      <w:r>
+        <w:rPr>
+          <w:rFonts w:asciiTheme="minorHAnsi" w:hAnsiTheme="minorHAnsi" w:cstheme="minorHAnsi"/>
+        </w:rPr>
+        <w:t>end</w:t>
       </w:r>
       <w:r>
         <w:rPr>
@@ -1649,54 +2058,7 @@
         </w:rPr>
         <w:t>if</w:t>
       </w:r>
-      <w:r>
-        <w:rPr>
-          <w:rFonts w:asciiTheme="minorHAnsi" w:hAnsiTheme="minorHAnsi" w:cstheme="minorHAnsi"/>
-        </w:rPr>
-        <w:t xml:space="preserve"> %</w:t>
-      </w:r>
-      <w:r>
-        <w:rPr>
-          <w:rFonts w:asciiTheme="minorHAnsi" w:hAnsiTheme="minorHAnsi" w:cstheme="minorHAnsi"/>
-        </w:rPr>
-        <w:t>}</w:t>
-      </w:r>
-      <w:r>
-        <w:rPr>
-          <w:rFonts w:asciiTheme="minorHAnsi" w:hAnsiTheme="minorHAnsi" w:cstheme="minorHAnsi"/>
-        </w:rPr>
-        <w:t>{% if</w:t>
-      </w:r>
-      <w:r>
-        <w:rPr>
-          <w:rFonts w:asciiTheme="minorHAnsi" w:hAnsiTheme="minorHAnsi" w:cstheme="minorHAnsi"/>
-        </w:rPr>
-        <w:t xml:space="preserve"> hasBankAccount == false</w:t>
-      </w:r>
-      <w:r>
-        <w:rPr>
-          <w:rFonts w:asciiTheme="minorHAnsi" w:hAnsiTheme="minorHAnsi" w:cstheme="minorHAnsi"/>
-        </w:rPr>
-        <w:t xml:space="preserve"> %</w:t>
-      </w:r>
-      <w:r>
-        <w:rPr>
-          <w:rFonts w:asciiTheme="minorHAnsi" w:hAnsiTheme="minorHAnsi" w:cstheme="minorHAnsi"/>
-        </w:rPr>
-        <w:t>}Non{</w:t>
-      </w:r>
-      <w:r>
-        <w:rPr>
-          <w:rFonts w:asciiTheme="minorHAnsi" w:hAnsiTheme="minorHAnsi" w:cstheme="minorHAnsi"/>
-        </w:rPr>
-        <w:t>% end</w:t>
-      </w:r>
-      <w:r>
-        <w:rPr>
-          <w:rFonts w:asciiTheme="minorHAnsi" w:hAnsiTheme="minorHAnsi" w:cstheme="minorHAnsi"/>
-        </w:rPr>
-        <w:t>if</w:t>
-      </w:r>
+      <w:proofErr w:type="spellEnd"/>
       <w:r>
         <w:rPr>
           <w:rFonts w:asciiTheme="minorHAnsi" w:hAnsiTheme="minorHAnsi" w:cstheme="minorHAnsi"/>
@@ -1856,12 +2218,14 @@
         </w:rPr>
         <w:t>{{</w:t>
       </w:r>
+      <w:proofErr w:type="spellStart"/>
       <w:r>
         <w:rPr>
           <w:rFonts w:asciiTheme="minorHAnsi" w:hAnsiTheme="minorHAnsi" w:cstheme="minorHAnsi"/>
         </w:rPr>
         <w:t>taxIdNumber</w:t>
       </w:r>
+      <w:proofErr w:type="spellEnd"/>
       <w:r>
         <w:rPr>
           <w:rFonts w:asciiTheme="minorHAnsi" w:hAnsiTheme="minorHAnsi" w:cstheme="minorHAnsi"/>
@@ -1872,7 +2236,21 @@
         <w:rPr>
           <w:rFonts w:asciiTheme="minorHAnsi" w:hAnsiTheme="minorHAnsi" w:cstheme="minorHAnsi"/>
         </w:rPr>
-        <w:t xml:space="preserve"> / {{taxCountry}}</w:t>
+        <w:t xml:space="preserve"> / {{</w:t>
+      </w:r>
+      <w:proofErr w:type="spellStart"/>
+      <w:r>
+        <w:rPr>
+          <w:rFonts w:asciiTheme="minorHAnsi" w:hAnsiTheme="minorHAnsi" w:cstheme="minorHAnsi"/>
+        </w:rPr>
+        <w:t>taxCountry</w:t>
+      </w:r>
+      <w:proofErr w:type="spellEnd"/>
+      <w:r>
+        <w:rPr>
+          <w:rFonts w:asciiTheme="minorHAnsi" w:hAnsiTheme="minorHAnsi" w:cstheme="minorHAnsi"/>
+        </w:rPr>
+        <w:t>}}</w:t>
       </w:r>
     </w:p>
     <w:p>
@@ -1977,12 +2355,14 @@
         </w:rPr>
         <w:t>{{</w:t>
       </w:r>
+      <w:proofErr w:type="spellStart"/>
       <w:r>
         <w:rPr>
           <w:rFonts w:asciiTheme="minorHAnsi" w:hAnsiTheme="minorHAnsi" w:cstheme="minorHAnsi"/>
         </w:rPr>
         <w:t>homeAddress</w:t>
       </w:r>
+      <w:proofErr w:type="spellEnd"/>
       <w:r>
         <w:rPr>
           <w:rFonts w:asciiTheme="minorHAnsi" w:hAnsiTheme="minorHAnsi" w:cstheme="minorHAnsi"/>
@@ -2018,12 +2398,14 @@
         </w:rPr>
         <w:t>{{</w:t>
       </w:r>
+      <w:proofErr w:type="spellStart"/>
       <w:r>
         <w:rPr>
           <w:rFonts w:asciiTheme="minorHAnsi" w:hAnsiTheme="minorHAnsi" w:cstheme="minorHAnsi"/>
         </w:rPr>
         <w:t>postalAddress</w:t>
       </w:r>
+      <w:proofErr w:type="spellEnd"/>
       <w:r>
         <w:rPr>
           <w:rFonts w:asciiTheme="minorHAnsi" w:hAnsiTheme="minorHAnsi" w:cstheme="minorHAnsi"/>
@@ -2052,12 +2434,14 @@
         </w:rPr>
         <w:t>{{</w:t>
       </w:r>
+      <w:proofErr w:type="spellStart"/>
       <w:r>
         <w:rPr>
           <w:rFonts w:asciiTheme="minorHAnsi" w:hAnsiTheme="minorHAnsi" w:cstheme="minorHAnsi"/>
         </w:rPr>
         <w:t>taxResidenceCountry</w:t>
       </w:r>
+      <w:proofErr w:type="spellEnd"/>
       <w:r>
         <w:rPr>
           <w:rFonts w:asciiTheme="minorHAnsi" w:hAnsiTheme="minorHAnsi" w:cstheme="minorHAnsi"/>
@@ -2080,15 +2464,48 @@
           <w:rFonts w:asciiTheme="minorHAnsi" w:hAnsiTheme="minorHAnsi" w:cstheme="minorHAnsi"/>
           <w:lang w:val="en-US"/>
         </w:rPr>
-        <w:t xml:space="preserve">Contact(s) téléphonique(s) : </w:t>
-      </w:r>
+        <w:t xml:space="preserve">Contact(s) </w:t>
+      </w:r>
+      <w:proofErr w:type="spellStart"/>
       <w:r>
         <w:rPr>
           <w:rFonts w:asciiTheme="minorHAnsi" w:hAnsiTheme="minorHAnsi" w:cstheme="minorHAnsi"/>
           <w:lang w:val="en-US"/>
         </w:rPr>
+        <w:t>téléphonique</w:t>
+      </w:r>
+      <w:proofErr w:type="spellEnd"/>
+      <w:r>
+        <w:rPr>
+          <w:rFonts w:asciiTheme="minorHAnsi" w:hAnsiTheme="minorHAnsi" w:cstheme="minorHAnsi"/>
+          <w:lang w:val="en-US"/>
+        </w:rPr>
+        <w:t>(s</w:t>
+      </w:r>
+      <w:proofErr w:type="gramStart"/>
+      <w:r>
+        <w:rPr>
+          <w:rFonts w:asciiTheme="minorHAnsi" w:hAnsiTheme="minorHAnsi" w:cstheme="minorHAnsi"/>
+          <w:lang w:val="en-US"/>
+        </w:rPr>
+        <w:t>) :</w:t>
+      </w:r>
+      <w:proofErr w:type="gramEnd"/>
+      <w:r>
+        <w:rPr>
+          <w:rFonts w:asciiTheme="minorHAnsi" w:hAnsiTheme="minorHAnsi" w:cstheme="minorHAnsi"/>
+          <w:lang w:val="en-US"/>
+        </w:rPr>
+        <w:t xml:space="preserve"> </w:t>
+      </w:r>
+      <w:r>
+        <w:rPr>
+          <w:rFonts w:asciiTheme="minorHAnsi" w:hAnsiTheme="minorHAnsi" w:cstheme="minorHAnsi"/>
+          <w:lang w:val="en-US"/>
+        </w:rPr>
         <w:t>{{</w:t>
       </w:r>
+      <w:proofErr w:type="spellStart"/>
       <w:r>
         <w:rPr>
           <w:rFonts w:asciiTheme="minorHAnsi" w:hAnsiTheme="minorHAnsi" w:cstheme="minorHAnsi"/>
@@ -2096,6 +2513,7 @@
         </w:rPr>
         <w:t>phoneNumbers</w:t>
       </w:r>
+      <w:proofErr w:type="spellEnd"/>
       <w:r>
         <w:rPr>
           <w:rFonts w:asciiTheme="minorHAnsi" w:hAnsiTheme="minorHAnsi" w:cstheme="minorHAnsi"/>
@@ -2260,12 +2678,14 @@
         </w:rPr>
         <w:t xml:space="preserve"> {{</w:t>
       </w:r>
+      <w:proofErr w:type="spellStart"/>
       <w:r>
         <w:rPr>
           <w:rFonts w:asciiTheme="minorHAnsi" w:hAnsiTheme="minorHAnsi" w:cstheme="minorHAnsi"/>
         </w:rPr>
         <w:t>businessSector</w:t>
       </w:r>
+      <w:proofErr w:type="spellEnd"/>
       <w:r>
         <w:rPr>
           <w:rFonts w:asciiTheme="minorHAnsi" w:hAnsiTheme="minorHAnsi" w:cstheme="minorHAnsi"/>
@@ -2407,12 +2827,14 @@
         </w:rPr>
         <w:t>{{</w:t>
       </w:r>
+      <w:proofErr w:type="spellStart"/>
       <w:r>
         <w:rPr>
           <w:rFonts w:asciiTheme="minorHAnsi" w:hAnsiTheme="minorHAnsi" w:cstheme="minorHAnsi"/>
         </w:rPr>
         <w:t>activityStartDate</w:t>
       </w:r>
+      <w:proofErr w:type="spellEnd"/>
       <w:r>
         <w:rPr>
           <w:rFonts w:asciiTheme="minorHAnsi" w:hAnsiTheme="minorHAnsi" w:cstheme="minorHAnsi"/>
@@ -2527,12 +2949,14 @@
         </w:rPr>
         <w:t>{{</w:t>
       </w:r>
+      <w:proofErr w:type="spellStart"/>
       <w:r>
         <w:rPr>
           <w:rFonts w:asciiTheme="minorHAnsi" w:hAnsiTheme="minorHAnsi" w:cstheme="minorHAnsi"/>
         </w:rPr>
         <w:t>activityArea</w:t>
       </w:r>
+      <w:proofErr w:type="spellEnd"/>
       <w:r>
         <w:rPr>
           <w:rFonts w:asciiTheme="minorHAnsi" w:hAnsiTheme="minorHAnsi" w:cstheme="minorHAnsi"/>
@@ -2638,11 +3062,19 @@
         </w:rPr>
         <w:t xml:space="preserve"> </w:t>
       </w:r>
-      <w:r>
-        <w:rPr>
-          <w:rFonts w:asciiTheme="minorHAnsi" w:hAnsiTheme="minorHAnsi" w:cstheme="minorHAnsi"/>
-        </w:rPr>
-        <w:t xml:space="preserve">incomeSources </w:t>
+      <w:proofErr w:type="spellStart"/>
+      <w:r>
+        <w:rPr>
+          <w:rFonts w:asciiTheme="minorHAnsi" w:hAnsiTheme="minorHAnsi" w:cstheme="minorHAnsi"/>
+        </w:rPr>
+        <w:t>incomeSources</w:t>
+      </w:r>
+      <w:proofErr w:type="spellEnd"/>
+      <w:r>
+        <w:rPr>
+          <w:rFonts w:asciiTheme="minorHAnsi" w:hAnsiTheme="minorHAnsi" w:cstheme="minorHAnsi"/>
+        </w:rPr>
+        <w:t xml:space="preserve"> </w:t>
       </w:r>
       <w:r>
         <w:rPr>
@@ -2674,6 +3106,7 @@
         </w:rPr>
         <w:t xml:space="preserve"> </w:t>
       </w:r>
+      <w:proofErr w:type="gramStart"/>
       <w:r>
         <w:rPr>
           <w:rFonts w:asciiTheme="minorHAnsi" w:hAnsiTheme="minorHAnsi" w:cstheme="minorHAnsi"/>
@@ -2692,6 +3125,7 @@
         </w:rPr>
         <w:t>✓</w:t>
       </w:r>
+      <w:proofErr w:type="gramEnd"/>
       <w:r>
         <w:rPr>
           <w:rFonts w:asciiTheme="minorHAnsi" w:hAnsiTheme="minorHAnsi" w:cstheme="minorHAnsi"/>
@@ -2702,7 +3136,14 @@
         <w:rPr>
           <w:rFonts w:asciiTheme="minorHAnsi" w:hAnsiTheme="minorHAnsi" w:cstheme="minorHAnsi"/>
         </w:rPr>
-        <w:t>% end</w:t>
+        <w:t xml:space="preserve">% </w:t>
+      </w:r>
+      <w:proofErr w:type="spellStart"/>
+      <w:r>
+        <w:rPr>
+          <w:rFonts w:asciiTheme="minorHAnsi" w:hAnsiTheme="minorHAnsi" w:cstheme="minorHAnsi"/>
+        </w:rPr>
+        <w:t>end</w:t>
       </w:r>
       <w:r>
         <w:rPr>
@@ -2710,6 +3151,7 @@
         </w:rPr>
         <w:t>if</w:t>
       </w:r>
+      <w:proofErr w:type="spellEnd"/>
       <w:r>
         <w:rPr>
           <w:rFonts w:asciiTheme="minorHAnsi" w:hAnsiTheme="minorHAnsi" w:cstheme="minorHAnsi"/>
@@ -2755,11 +3197,19 @@
         </w:rPr>
         <w:t xml:space="preserve"> </w:t>
       </w:r>
-      <w:r>
-        <w:rPr>
-          <w:rFonts w:asciiTheme="minorHAnsi" w:hAnsiTheme="minorHAnsi" w:cstheme="minorHAnsi"/>
-        </w:rPr>
-        <w:t xml:space="preserve">incomeSources </w:t>
+      <w:proofErr w:type="spellStart"/>
+      <w:r>
+        <w:rPr>
+          <w:rFonts w:asciiTheme="minorHAnsi" w:hAnsiTheme="minorHAnsi" w:cstheme="minorHAnsi"/>
+        </w:rPr>
+        <w:t>incomeSources</w:t>
+      </w:r>
+      <w:proofErr w:type="spellEnd"/>
+      <w:r>
+        <w:rPr>
+          <w:rFonts w:asciiTheme="minorHAnsi" w:hAnsiTheme="minorHAnsi" w:cstheme="minorHAnsi"/>
+        </w:rPr>
+        <w:t xml:space="preserve"> </w:t>
       </w:r>
       <w:r>
         <w:rPr>
@@ -2819,7 +3269,14 @@
         <w:rPr>
           <w:rFonts w:asciiTheme="minorHAnsi" w:hAnsiTheme="minorHAnsi" w:cstheme="minorHAnsi"/>
         </w:rPr>
-        <w:t>% end</w:t>
+        <w:t xml:space="preserve">% </w:t>
+      </w:r>
+      <w:proofErr w:type="spellStart"/>
+      <w:r>
+        <w:rPr>
+          <w:rFonts w:asciiTheme="minorHAnsi" w:hAnsiTheme="minorHAnsi" w:cstheme="minorHAnsi"/>
+        </w:rPr>
+        <w:t>end</w:t>
       </w:r>
       <w:r>
         <w:rPr>
@@ -2827,6 +3284,7 @@
         </w:rPr>
         <w:t>if</w:t>
       </w:r>
+      <w:proofErr w:type="spellEnd"/>
       <w:r>
         <w:rPr>
           <w:rFonts w:asciiTheme="minorHAnsi" w:hAnsiTheme="minorHAnsi" w:cstheme="minorHAnsi"/>
@@ -2872,11 +3330,19 @@
         </w:rPr>
         <w:t xml:space="preserve"> </w:t>
       </w:r>
-      <w:r>
-        <w:rPr>
-          <w:rFonts w:asciiTheme="minorHAnsi" w:hAnsiTheme="minorHAnsi" w:cstheme="minorHAnsi"/>
-        </w:rPr>
-        <w:t xml:space="preserve">incomeSources </w:t>
+      <w:proofErr w:type="spellStart"/>
+      <w:r>
+        <w:rPr>
+          <w:rFonts w:asciiTheme="minorHAnsi" w:hAnsiTheme="minorHAnsi" w:cstheme="minorHAnsi"/>
+        </w:rPr>
+        <w:t>incomeSources</w:t>
+      </w:r>
+      <w:proofErr w:type="spellEnd"/>
+      <w:r>
+        <w:rPr>
+          <w:rFonts w:asciiTheme="minorHAnsi" w:hAnsiTheme="minorHAnsi" w:cstheme="minorHAnsi"/>
+        </w:rPr>
+        <w:t xml:space="preserve"> </w:t>
       </w:r>
       <w:r>
         <w:rPr>
@@ -2936,7 +3402,14 @@
         <w:rPr>
           <w:rFonts w:asciiTheme="minorHAnsi" w:hAnsiTheme="minorHAnsi" w:cstheme="minorHAnsi"/>
         </w:rPr>
-        <w:t>% end</w:t>
+        <w:t xml:space="preserve">% </w:t>
+      </w:r>
+      <w:proofErr w:type="spellStart"/>
+      <w:r>
+        <w:rPr>
+          <w:rFonts w:asciiTheme="minorHAnsi" w:hAnsiTheme="minorHAnsi" w:cstheme="minorHAnsi"/>
+        </w:rPr>
+        <w:t>end</w:t>
       </w:r>
       <w:r>
         <w:rPr>
@@ -2944,6 +3417,7 @@
         </w:rPr>
         <w:t>if</w:t>
       </w:r>
+      <w:proofErr w:type="spellEnd"/>
       <w:r>
         <w:rPr>
           <w:rFonts w:asciiTheme="minorHAnsi" w:hAnsiTheme="minorHAnsi" w:cstheme="minorHAnsi"/>
@@ -2987,7 +3461,21 @@
         <w:rPr>
           <w:rFonts w:asciiTheme="minorHAnsi" w:hAnsiTheme="minorHAnsi" w:cstheme="minorHAnsi"/>
         </w:rPr>
-        <w:t xml:space="preserve"> incomeSources == </w:t>
+        <w:t xml:space="preserve"> </w:t>
+      </w:r>
+      <w:proofErr w:type="spellStart"/>
+      <w:r>
+        <w:rPr>
+          <w:rFonts w:asciiTheme="minorHAnsi" w:hAnsiTheme="minorHAnsi" w:cstheme="minorHAnsi"/>
+        </w:rPr>
+        <w:t>incomeSources</w:t>
+      </w:r>
+      <w:proofErr w:type="spellEnd"/>
+      <w:r>
+        <w:rPr>
+          <w:rFonts w:asciiTheme="minorHAnsi" w:hAnsiTheme="minorHAnsi" w:cstheme="minorHAnsi"/>
+        </w:rPr>
+        <w:t xml:space="preserve"> == </w:t>
       </w:r>
       <w:r>
         <w:rPr>
@@ -3041,7 +3529,14 @@
         <w:rPr>
           <w:rFonts w:asciiTheme="minorHAnsi" w:hAnsiTheme="minorHAnsi" w:cstheme="minorHAnsi"/>
         </w:rPr>
-        <w:t>% end</w:t>
+        <w:t xml:space="preserve">% </w:t>
+      </w:r>
+      <w:proofErr w:type="spellStart"/>
+      <w:r>
+        <w:rPr>
+          <w:rFonts w:asciiTheme="minorHAnsi" w:hAnsiTheme="minorHAnsi" w:cstheme="minorHAnsi"/>
+        </w:rPr>
+        <w:t>end</w:t>
       </w:r>
       <w:r>
         <w:rPr>
@@ -3049,6 +3544,7 @@
         </w:rPr>
         <w:t>if</w:t>
       </w:r>
+      <w:proofErr w:type="spellEnd"/>
       <w:r>
         <w:rPr>
           <w:rFonts w:asciiTheme="minorHAnsi" w:hAnsiTheme="minorHAnsi" w:cstheme="minorHAnsi"/>
@@ -3103,12 +3599,14 @@
         </w:rPr>
         <w:t>{{</w:t>
       </w:r>
+      <w:proofErr w:type="spellStart"/>
       <w:r>
         <w:rPr>
           <w:rFonts w:asciiTheme="minorHAnsi" w:hAnsiTheme="minorHAnsi" w:cstheme="minorHAnsi"/>
         </w:rPr>
         <w:t>monthlyIncome</w:t>
       </w:r>
+      <w:proofErr w:type="spellEnd"/>
       <w:r>
         <w:rPr>
           <w:rFonts w:asciiTheme="minorHAnsi" w:hAnsiTheme="minorHAnsi" w:cstheme="minorHAnsi"/>
@@ -3134,12 +3632,14 @@
         </w:rPr>
         <w:t>{{</w:t>
       </w:r>
+      <w:proofErr w:type="spellStart"/>
       <w:r>
         <w:rPr>
           <w:rFonts w:asciiTheme="minorHAnsi" w:hAnsiTheme="minorHAnsi" w:cstheme="minorHAnsi"/>
         </w:rPr>
         <w:t>incomeCurrency</w:t>
       </w:r>
+      <w:proofErr w:type="spellEnd"/>
       <w:r>
         <w:rPr>
           <w:rFonts w:asciiTheme="minorHAnsi" w:hAnsiTheme="minorHAnsi" w:cstheme="minorHAnsi"/>
@@ -3174,12 +3674,14 @@
         </w:rPr>
         <w:t xml:space="preserve"> {{</w:t>
       </w:r>
+      <w:proofErr w:type="spellStart"/>
       <w:r>
         <w:rPr>
           <w:rFonts w:asciiTheme="minorHAnsi" w:hAnsiTheme="minorHAnsi" w:cstheme="minorHAnsi"/>
         </w:rPr>
         <w:t>fundsOriginDestination</w:t>
       </w:r>
+      <w:proofErr w:type="spellEnd"/>
       <w:r>
         <w:rPr>
           <w:rFonts w:asciiTheme="minorHAnsi" w:hAnsiTheme="minorHAnsi" w:cstheme="minorHAnsi"/>
@@ -3296,7 +3798,21 @@
         <w:rPr>
           <w:rFonts w:asciiTheme="minorHAnsi" w:hAnsiTheme="minorHAnsi" w:cstheme="minorHAnsi"/>
         </w:rPr>
-        <w:t>Source des fonds : {{fundSources}}</w:t>
+        <w:t>Source des fonds : {{</w:t>
+      </w:r>
+      <w:proofErr w:type="spellStart"/>
+      <w:r>
+        <w:rPr>
+          <w:rFonts w:asciiTheme="minorHAnsi" w:hAnsiTheme="minorHAnsi" w:cstheme="minorHAnsi"/>
+        </w:rPr>
+        <w:t>fundSources</w:t>
+      </w:r>
+      <w:proofErr w:type="spellEnd"/>
+      <w:r>
+        <w:rPr>
+          <w:rFonts w:asciiTheme="minorHAnsi" w:hAnsiTheme="minorHAnsi" w:cstheme="minorHAnsi"/>
+        </w:rPr>
+        <w:t>}}</w:t>
       </w:r>
     </w:p>
     <w:p>
@@ -3330,7 +3846,21 @@
         <w:rPr>
           <w:rFonts w:asciiTheme="minorHAnsi" w:hAnsiTheme="minorHAnsi" w:cstheme="minorHAnsi"/>
         </w:rPr>
-        <w:t>organisation fournissant les fonds : {{fundProviderName}}</w:t>
+        <w:t>organisation fournissant les fonds : {{</w:t>
+      </w:r>
+      <w:proofErr w:type="spellStart"/>
+      <w:r>
+        <w:rPr>
+          <w:rFonts w:asciiTheme="minorHAnsi" w:hAnsiTheme="minorHAnsi" w:cstheme="minorHAnsi"/>
+        </w:rPr>
+        <w:t>fundProviderName</w:t>
+      </w:r>
+      <w:proofErr w:type="spellEnd"/>
+      <w:r>
+        <w:rPr>
+          <w:rFonts w:asciiTheme="minorHAnsi" w:hAnsiTheme="minorHAnsi" w:cstheme="minorHAnsi"/>
+        </w:rPr>
+        <w:t>}}</w:t>
       </w:r>
     </w:p>
     <w:p>
@@ -3352,7 +3882,21 @@
         <w:rPr>
           <w:rFonts w:asciiTheme="minorHAnsi" w:hAnsiTheme="minorHAnsi" w:cstheme="minorHAnsi"/>
         </w:rPr>
-        <w:t>Relation avec le client : {{fundProviderRelation}}</w:t>
+        <w:t>Relation avec le client : {{</w:t>
+      </w:r>
+      <w:proofErr w:type="spellStart"/>
+      <w:r>
+        <w:rPr>
+          <w:rFonts w:asciiTheme="minorHAnsi" w:hAnsiTheme="minorHAnsi" w:cstheme="minorHAnsi"/>
+        </w:rPr>
+        <w:t>fundProviderRelation</w:t>
+      </w:r>
+      <w:proofErr w:type="spellEnd"/>
+      <w:r>
+        <w:rPr>
+          <w:rFonts w:asciiTheme="minorHAnsi" w:hAnsiTheme="minorHAnsi" w:cstheme="minorHAnsi"/>
+        </w:rPr>
+        <w:t>}}</w:t>
       </w:r>
     </w:p>
     <w:p>
@@ -3374,7 +3918,21 @@
         <w:rPr>
           <w:rFonts w:asciiTheme="minorHAnsi" w:hAnsiTheme="minorHAnsi" w:cstheme="minorHAnsi"/>
         </w:rPr>
-        <w:t>Justificatif du don (si applicable) : {{fundDonationExplanation}}</w:t>
+        <w:t>Justificatif du don (si applicable) : {{</w:t>
+      </w:r>
+      <w:proofErr w:type="spellStart"/>
+      <w:r>
+        <w:rPr>
+          <w:rFonts w:asciiTheme="minorHAnsi" w:hAnsiTheme="minorHAnsi" w:cstheme="minorHAnsi"/>
+        </w:rPr>
+        <w:t>fundDonationExplanation</w:t>
+      </w:r>
+      <w:proofErr w:type="spellEnd"/>
+      <w:r>
+        <w:rPr>
+          <w:rFonts w:asciiTheme="minorHAnsi" w:hAnsiTheme="minorHAnsi" w:cstheme="minorHAnsi"/>
+        </w:rPr>
+        <w:t>}}</w:t>
       </w:r>
     </w:p>
     <w:p>
@@ -3458,11 +4016,19 @@
         </w:rPr>
         <w:t xml:space="preserve"> </w:t>
       </w:r>
-      <w:r>
-        <w:rPr>
-          <w:rFonts w:asciiTheme="minorHAnsi" w:hAnsiTheme="minorHAnsi" w:cstheme="minorHAnsi"/>
-        </w:rPr>
-        <w:t xml:space="preserve">hasInternationalOps </w:t>
+      <w:proofErr w:type="spellStart"/>
+      <w:r>
+        <w:rPr>
+          <w:rFonts w:asciiTheme="minorHAnsi" w:hAnsiTheme="minorHAnsi" w:cstheme="minorHAnsi"/>
+        </w:rPr>
+        <w:t>hasInternationalOps</w:t>
+      </w:r>
+      <w:proofErr w:type="spellEnd"/>
+      <w:r>
+        <w:rPr>
+          <w:rFonts w:asciiTheme="minorHAnsi" w:hAnsiTheme="minorHAnsi" w:cstheme="minorHAnsi"/>
+        </w:rPr>
+        <w:t xml:space="preserve"> </w:t>
       </w:r>
       <w:r>
         <w:rPr>
@@ -3480,12 +4046,130 @@
         <w:rPr>
           <w:rFonts w:asciiTheme="minorHAnsi" w:hAnsiTheme="minorHAnsi" w:cstheme="minorHAnsi"/>
         </w:rPr>
+        <w:t xml:space="preserve"> </w:t>
+      </w:r>
+      <w:proofErr w:type="gramStart"/>
+      <w:r>
+        <w:rPr>
+          <w:rFonts w:asciiTheme="minorHAnsi" w:hAnsiTheme="minorHAnsi" w:cstheme="minorHAnsi"/>
+        </w:rPr>
+        <w:t>%</w:t>
+      </w:r>
+      <w:r>
+        <w:rPr>
+          <w:rFonts w:asciiTheme="minorHAnsi" w:hAnsiTheme="minorHAnsi" w:cstheme="minorHAnsi"/>
+        </w:rPr>
+        <w:t>}</w:t>
+      </w:r>
+      <w:r>
+        <w:rPr>
+          <w:rFonts w:ascii="Segoe UI Symbol" w:hAnsi="Segoe UI Symbol" w:cs="Segoe UI Symbol"/>
+        </w:rPr>
+        <w:t>✓</w:t>
+      </w:r>
+      <w:proofErr w:type="gramEnd"/>
+      <w:r>
+        <w:rPr>
+          <w:rFonts w:asciiTheme="minorHAnsi" w:hAnsiTheme="minorHAnsi" w:cstheme="minorHAnsi"/>
+        </w:rPr>
+        <w:t>{</w:t>
+      </w:r>
+      <w:r>
+        <w:rPr>
+          <w:rFonts w:asciiTheme="minorHAnsi" w:hAnsiTheme="minorHAnsi" w:cstheme="minorHAnsi"/>
+        </w:rPr>
+        <w:t xml:space="preserve">% </w:t>
+      </w:r>
+      <w:proofErr w:type="spellStart"/>
+      <w:r>
+        <w:rPr>
+          <w:rFonts w:asciiTheme="minorHAnsi" w:hAnsiTheme="minorHAnsi" w:cstheme="minorHAnsi"/>
+        </w:rPr>
+        <w:t>end</w:t>
+      </w:r>
+      <w:r>
+        <w:rPr>
+          <w:rFonts w:asciiTheme="minorHAnsi" w:hAnsiTheme="minorHAnsi" w:cstheme="minorHAnsi"/>
+        </w:rPr>
+        <w:t>if</w:t>
+      </w:r>
+      <w:proofErr w:type="spellEnd"/>
+      <w:r>
+        <w:rPr>
+          <w:rFonts w:asciiTheme="minorHAnsi" w:hAnsiTheme="minorHAnsi" w:cstheme="minorHAnsi"/>
+        </w:rPr>
         <w:t xml:space="preserve"> %</w:t>
       </w:r>
       <w:r>
         <w:rPr>
           <w:rFonts w:asciiTheme="minorHAnsi" w:hAnsiTheme="minorHAnsi" w:cstheme="minorHAnsi"/>
         </w:rPr>
+        <w:t xml:space="preserve">} </w:t>
+      </w:r>
+      <w:r>
+        <w:rPr>
+          <w:rFonts w:asciiTheme="minorHAnsi" w:hAnsiTheme="minorHAnsi" w:cstheme="minorHAnsi"/>
+          <w:position w:val="1"/>
+        </w:rPr>
+        <w:t>Non</w:t>
+      </w:r>
+      <w:r>
+        <w:rPr>
+          <w:rFonts w:asciiTheme="minorHAnsi" w:hAnsiTheme="minorHAnsi" w:cstheme="minorHAnsi"/>
+          <w:position w:val="1"/>
+        </w:rPr>
+        <w:t xml:space="preserve">    </w:t>
+      </w:r>
+      <w:r>
+        <w:rPr>
+          <w:rFonts w:asciiTheme="minorHAnsi" w:hAnsiTheme="minorHAnsi" w:cstheme="minorHAnsi"/>
+        </w:rPr>
+        <w:t>{% if</w:t>
+      </w:r>
+      <w:r>
+        <w:rPr>
+          <w:rFonts w:asciiTheme="minorHAnsi" w:hAnsiTheme="minorHAnsi" w:cstheme="minorHAnsi"/>
+        </w:rPr>
+        <w:t xml:space="preserve"> </w:t>
+      </w:r>
+      <w:proofErr w:type="spellStart"/>
+      <w:r>
+        <w:rPr>
+          <w:rFonts w:asciiTheme="minorHAnsi" w:hAnsiTheme="minorHAnsi" w:cstheme="minorHAnsi"/>
+        </w:rPr>
+        <w:t>hasInternationalOps</w:t>
+      </w:r>
+      <w:proofErr w:type="spellEnd"/>
+      <w:r>
+        <w:rPr>
+          <w:rFonts w:asciiTheme="minorHAnsi" w:hAnsiTheme="minorHAnsi" w:cstheme="minorHAnsi"/>
+        </w:rPr>
+        <w:t xml:space="preserve"> </w:t>
+      </w:r>
+      <w:r>
+        <w:rPr>
+          <w:rFonts w:asciiTheme="minorHAnsi" w:hAnsiTheme="minorHAnsi" w:cstheme="minorHAnsi"/>
+        </w:rPr>
+        <w:t xml:space="preserve">== </w:t>
+      </w:r>
+      <w:proofErr w:type="spellStart"/>
+      <w:r>
+        <w:rPr>
+          <w:rFonts w:asciiTheme="minorHAnsi" w:hAnsiTheme="minorHAnsi" w:cstheme="minorHAnsi"/>
+        </w:rPr>
+        <w:t>true</w:t>
+      </w:r>
+      <w:proofErr w:type="spellEnd"/>
+      <w:r>
+        <w:rPr>
+          <w:rFonts w:asciiTheme="minorHAnsi" w:hAnsiTheme="minorHAnsi" w:cstheme="minorHAnsi"/>
+        </w:rPr>
+        <w:t xml:space="preserve"> %</w:t>
+      </w:r>
+      <w:r>
+        <w:rPr>
+          <w:rFonts w:asciiTheme="minorHAnsi" w:hAnsiTheme="minorHAnsi" w:cstheme="minorHAnsi"/>
+        </w:rPr>
         <w:t>}</w:t>
       </w:r>
       <w:r>
@@ -3504,7 +4188,14 @@
         <w:rPr>
           <w:rFonts w:asciiTheme="minorHAnsi" w:hAnsiTheme="minorHAnsi" w:cstheme="minorHAnsi"/>
         </w:rPr>
-        <w:t>% end</w:t>
+        <w:t xml:space="preserve">% </w:t>
+      </w:r>
+      <w:proofErr w:type="spellStart"/>
+      <w:r>
+        <w:rPr>
+          <w:rFonts w:asciiTheme="minorHAnsi" w:hAnsiTheme="minorHAnsi" w:cstheme="minorHAnsi"/>
+        </w:rPr>
+        <w:t>end</w:t>
       </w:r>
       <w:r>
         <w:rPr>
@@ -3512,98 +4203,7 @@
         </w:rPr>
         <w:t>if</w:t>
       </w:r>
-      <w:r>
-        <w:rPr>
-          <w:rFonts w:asciiTheme="minorHAnsi" w:hAnsiTheme="minorHAnsi" w:cstheme="minorHAnsi"/>
-        </w:rPr>
-        <w:t xml:space="preserve"> %</w:t>
-      </w:r>
-      <w:r>
-        <w:rPr>
-          <w:rFonts w:asciiTheme="minorHAnsi" w:hAnsiTheme="minorHAnsi" w:cstheme="minorHAnsi"/>
-        </w:rPr>
-        <w:t xml:space="preserve">} </w:t>
-      </w:r>
-      <w:r>
-        <w:rPr>
-          <w:rFonts w:asciiTheme="minorHAnsi" w:hAnsiTheme="minorHAnsi" w:cstheme="minorHAnsi"/>
-          <w:position w:val="1"/>
-        </w:rPr>
-        <w:t>Non</w:t>
-      </w:r>
-      <w:r>
-        <w:rPr>
-          <w:rFonts w:asciiTheme="minorHAnsi" w:hAnsiTheme="minorHAnsi" w:cstheme="minorHAnsi"/>
-          <w:position w:val="1"/>
-        </w:rPr>
-        <w:t xml:space="preserve">    </w:t>
-      </w:r>
-      <w:r>
-        <w:rPr>
-          <w:rFonts w:asciiTheme="minorHAnsi" w:hAnsiTheme="minorHAnsi" w:cstheme="minorHAnsi"/>
-        </w:rPr>
-        <w:t>{% if</w:t>
-      </w:r>
-      <w:r>
-        <w:rPr>
-          <w:rFonts w:asciiTheme="minorHAnsi" w:hAnsiTheme="minorHAnsi" w:cstheme="minorHAnsi"/>
-        </w:rPr>
-        <w:t xml:space="preserve"> </w:t>
-      </w:r>
-      <w:r>
-        <w:rPr>
-          <w:rFonts w:asciiTheme="minorHAnsi" w:hAnsiTheme="minorHAnsi" w:cstheme="minorHAnsi"/>
-        </w:rPr>
-        <w:t xml:space="preserve">hasInternationalOps </w:t>
-      </w:r>
-      <w:r>
-        <w:rPr>
-          <w:rFonts w:asciiTheme="minorHAnsi" w:hAnsiTheme="minorHAnsi" w:cstheme="minorHAnsi"/>
-        </w:rPr>
-        <w:t xml:space="preserve">== </w:t>
-      </w:r>
-      <w:r>
-        <w:rPr>
-          <w:rFonts w:asciiTheme="minorHAnsi" w:hAnsiTheme="minorHAnsi" w:cstheme="minorHAnsi"/>
-        </w:rPr>
-        <w:t>true</w:t>
-      </w:r>
-      <w:r>
-        <w:rPr>
-          <w:rFonts w:asciiTheme="minorHAnsi" w:hAnsiTheme="minorHAnsi" w:cstheme="minorHAnsi"/>
-        </w:rPr>
-        <w:t xml:space="preserve"> %</w:t>
-      </w:r>
-      <w:r>
-        <w:rPr>
-          <w:rFonts w:asciiTheme="minorHAnsi" w:hAnsiTheme="minorHAnsi" w:cstheme="minorHAnsi"/>
-        </w:rPr>
-        <w:t>}</w:t>
-      </w:r>
-      <w:r>
-        <w:rPr>
-          <w:rFonts w:ascii="Segoe UI Symbol" w:hAnsi="Segoe UI Symbol" w:cs="Segoe UI Symbol"/>
-        </w:rPr>
-        <w:t>✓</w:t>
-      </w:r>
-      <w:r>
-        <w:rPr>
-          <w:rFonts w:asciiTheme="minorHAnsi" w:hAnsiTheme="minorHAnsi" w:cstheme="minorHAnsi"/>
-        </w:rPr>
-        <w:t>{</w:t>
-      </w:r>
-      <w:r>
-        <w:rPr>
-          <w:rFonts w:asciiTheme="minorHAnsi" w:hAnsiTheme="minorHAnsi" w:cstheme="minorHAnsi"/>
-        </w:rPr>
-        <w:t>% end</w:t>
-      </w:r>
-      <w:r>
-        <w:rPr>
-          <w:rFonts w:asciiTheme="minorHAnsi" w:hAnsiTheme="minorHAnsi" w:cstheme="minorHAnsi"/>
-        </w:rPr>
-        <w:t>if</w:t>
-      </w:r>
+      <w:proofErr w:type="spellEnd"/>
       <w:r>
         <w:rPr>
           <w:rFonts w:asciiTheme="minorHAnsi" w:hAnsiTheme="minorHAnsi" w:cstheme="minorHAnsi"/>
@@ -3648,12 +4248,14 @@
         </w:rPr>
         <w:t xml:space="preserve"> {{</w:t>
       </w:r>
+      <w:proofErr w:type="spellStart"/>
       <w:r>
         <w:rPr>
           <w:rFonts w:asciiTheme="minorHAnsi" w:hAnsiTheme="minorHAnsi" w:cstheme="minorHAnsi"/>
         </w:rPr>
         <w:t>transactionCountries</w:t>
       </w:r>
+      <w:proofErr w:type="spellEnd"/>
       <w:r>
         <w:rPr>
           <w:rFonts w:asciiTheme="minorHAnsi" w:hAnsiTheme="minorHAnsi" w:cstheme="minorHAnsi"/>
@@ -3685,12 +4287,14 @@
         </w:rPr>
         <w:t xml:space="preserve"> {{</w:t>
       </w:r>
+      <w:proofErr w:type="spellStart"/>
       <w:r>
         <w:rPr>
           <w:rFonts w:asciiTheme="minorHAnsi" w:hAnsiTheme="minorHAnsi" w:cstheme="minorHAnsi"/>
         </w:rPr>
         <w:t>transactionCurrencies</w:t>
       </w:r>
+      <w:proofErr w:type="spellEnd"/>
       <w:r>
         <w:rPr>
           <w:rFonts w:asciiTheme="minorHAnsi" w:hAnsiTheme="minorHAnsi" w:cstheme="minorHAnsi"/>
@@ -3843,12 +4447,14 @@
         </w:rPr>
         <w:t>{{</w:t>
       </w:r>
+      <w:proofErr w:type="spellStart"/>
       <w:r>
         <w:rPr>
           <w:rFonts w:asciiTheme="minorHAnsi" w:hAnsiTheme="minorHAnsi" w:cstheme="minorHAnsi"/>
         </w:rPr>
         <w:t>offeredAccounts</w:t>
       </w:r>
+      <w:proofErr w:type="spellEnd"/>
       <w:r>
         <w:rPr>
           <w:rFonts w:asciiTheme="minorHAnsi" w:hAnsiTheme="minorHAnsi" w:cstheme="minorHAnsi"/>
@@ -4053,12 +4659,14 @@
         </w:rPr>
         <w:t xml:space="preserve"> {{</w:t>
       </w:r>
+      <w:proofErr w:type="spellStart"/>
       <w:r>
         <w:rPr>
           <w:rFonts w:asciiTheme="minorHAnsi" w:hAnsiTheme="minorHAnsi" w:cstheme="minorHAnsi"/>
         </w:rPr>
         <w:t>expectedOperations</w:t>
       </w:r>
+      <w:proofErr w:type="spellEnd"/>
       <w:r>
         <w:rPr>
           <w:rFonts w:asciiTheme="minorHAnsi" w:hAnsiTheme="minorHAnsi" w:cstheme="minorHAnsi"/>
@@ -4305,12 +4913,14 @@
         </w:rPr>
         <w:t xml:space="preserve"> {{</w:t>
       </w:r>
+      <w:proofErr w:type="spellStart"/>
       <w:r>
         <w:rPr>
           <w:rFonts w:asciiTheme="minorHAnsi" w:hAnsiTheme="minorHAnsi" w:cstheme="minorHAnsi"/>
         </w:rPr>
         <w:t>creditAmount</w:t>
       </w:r>
+      <w:proofErr w:type="spellEnd"/>
       <w:r>
         <w:rPr>
           <w:rFonts w:asciiTheme="minorHAnsi" w:hAnsiTheme="minorHAnsi" w:cstheme="minorHAnsi"/>
@@ -4338,12 +4948,14 @@
         </w:rPr>
         <w:t xml:space="preserve"> {{</w:t>
       </w:r>
+      <w:proofErr w:type="spellStart"/>
       <w:r>
         <w:rPr>
           <w:rFonts w:asciiTheme="minorHAnsi" w:hAnsiTheme="minorHAnsi" w:cstheme="minorHAnsi"/>
         </w:rPr>
         <w:t>debitAmount</w:t>
       </w:r>
+      <w:proofErr w:type="spellEnd"/>
       <w:r>
         <w:rPr>
           <w:rFonts w:asciiTheme="minorHAnsi" w:hAnsiTheme="minorHAnsi" w:cstheme="minorHAnsi"/>
@@ -4428,6 +5040,140 @@
         <w:rPr>
           <w:rFonts w:asciiTheme="minorHAnsi" w:hAnsiTheme="minorHAnsi" w:cstheme="minorHAnsi"/>
         </w:rPr>
+        <w:t xml:space="preserve">     </w:t>
+      </w:r>
+      <w:proofErr w:type="gramStart"/>
+      <w:r>
+        <w:rPr>
+          <w:rFonts w:asciiTheme="minorHAnsi" w:hAnsiTheme="minorHAnsi" w:cstheme="minorHAnsi"/>
+        </w:rPr>
+        <w:t xml:space="preserve">   </w:t>
+      </w:r>
+      <w:r>
+        <w:rPr>
+          <w:rFonts w:asciiTheme="minorHAnsi" w:hAnsiTheme="minorHAnsi" w:cstheme="minorHAnsi"/>
+        </w:rPr>
+        <w:t>{</w:t>
+      </w:r>
+      <w:proofErr w:type="gramEnd"/>
+      <w:r>
+        <w:rPr>
+          <w:rFonts w:asciiTheme="minorHAnsi" w:hAnsiTheme="minorHAnsi" w:cstheme="minorHAnsi"/>
+        </w:rPr>
+        <w:t>% if</w:t>
+      </w:r>
+      <w:r>
+        <w:rPr>
+          <w:rFonts w:asciiTheme="minorHAnsi" w:hAnsiTheme="minorHAnsi" w:cstheme="minorHAnsi"/>
+        </w:rPr>
+        <w:t xml:space="preserve"> </w:t>
+      </w:r>
+      <w:proofErr w:type="spellStart"/>
+      <w:r>
+        <w:rPr>
+          <w:rFonts w:asciiTheme="minorHAnsi" w:hAnsiTheme="minorHAnsi" w:cstheme="minorHAnsi"/>
+        </w:rPr>
+        <w:t>isPEP</w:t>
+      </w:r>
+      <w:proofErr w:type="spellEnd"/>
+      <w:r>
+        <w:rPr>
+          <w:rFonts w:asciiTheme="minorHAnsi" w:hAnsiTheme="minorHAnsi" w:cstheme="minorHAnsi"/>
+        </w:rPr>
+        <w:t xml:space="preserve"> </w:t>
+      </w:r>
+      <w:r>
+        <w:rPr>
+          <w:rFonts w:asciiTheme="minorHAnsi" w:hAnsiTheme="minorHAnsi" w:cstheme="minorHAnsi"/>
+        </w:rPr>
+        <w:t xml:space="preserve">== </w:t>
+      </w:r>
+      <w:r>
+        <w:rPr>
+          <w:rFonts w:asciiTheme="minorHAnsi" w:hAnsiTheme="minorHAnsi" w:cstheme="minorHAnsi"/>
+        </w:rPr>
+        <w:t>fals</w:t>
+      </w:r>
+      <w:r>
+        <w:rPr>
+          <w:rFonts w:asciiTheme="minorHAnsi" w:hAnsiTheme="minorHAnsi" w:cstheme="minorHAnsi"/>
+        </w:rPr>
+        <w:t>e</w:t>
+      </w:r>
+      <w:r>
+        <w:rPr>
+          <w:rFonts w:asciiTheme="minorHAnsi" w:hAnsiTheme="minorHAnsi" w:cstheme="minorHAnsi"/>
+        </w:rPr>
+        <w:t xml:space="preserve"> </w:t>
+      </w:r>
+      <w:r>
+        <w:rPr>
+          <w:rFonts w:asciiTheme="minorHAnsi" w:hAnsiTheme="minorHAnsi" w:cstheme="minorHAnsi"/>
+        </w:rPr>
+        <w:t>%</w:t>
+      </w:r>
+      <w:r>
+        <w:rPr>
+          <w:rFonts w:asciiTheme="minorHAnsi" w:hAnsiTheme="minorHAnsi" w:cstheme="minorHAnsi"/>
+        </w:rPr>
+        <w:t>}</w:t>
+      </w:r>
+      <w:r>
+        <w:rPr>
+          <w:rFonts w:ascii="Segoe UI Symbol" w:hAnsi="Segoe UI Symbol" w:cs="Segoe UI Symbol"/>
+        </w:rPr>
+        <w:t>✓</w:t>
+      </w:r>
+      <w:r>
+        <w:rPr>
+          <w:rFonts w:asciiTheme="minorHAnsi" w:hAnsiTheme="minorHAnsi" w:cstheme="minorHAnsi"/>
+        </w:rPr>
+        <w:t>{</w:t>
+      </w:r>
+      <w:r>
+        <w:rPr>
+          <w:rFonts w:asciiTheme="minorHAnsi" w:hAnsiTheme="minorHAnsi" w:cstheme="minorHAnsi"/>
+        </w:rPr>
+        <w:t xml:space="preserve">% </w:t>
+      </w:r>
+      <w:proofErr w:type="spellStart"/>
+      <w:r>
+        <w:rPr>
+          <w:rFonts w:asciiTheme="minorHAnsi" w:hAnsiTheme="minorHAnsi" w:cstheme="minorHAnsi"/>
+        </w:rPr>
+        <w:t>end</w:t>
+      </w:r>
+      <w:r>
+        <w:rPr>
+          <w:rFonts w:asciiTheme="minorHAnsi" w:hAnsiTheme="minorHAnsi" w:cstheme="minorHAnsi"/>
+        </w:rPr>
+        <w:t>if</w:t>
+      </w:r>
+      <w:proofErr w:type="spellEnd"/>
+      <w:r>
+        <w:rPr>
+          <w:rFonts w:asciiTheme="minorHAnsi" w:hAnsiTheme="minorHAnsi" w:cstheme="minorHAnsi"/>
+        </w:rPr>
+        <w:t xml:space="preserve"> %</w:t>
+      </w:r>
+      <w:r>
+        <w:rPr>
+          <w:rFonts w:asciiTheme="minorHAnsi" w:hAnsiTheme="minorHAnsi" w:cstheme="minorHAnsi"/>
+        </w:rPr>
+        <w:t xml:space="preserve">} </w:t>
+      </w:r>
+      <w:r>
+        <w:rPr>
+          <w:rFonts w:asciiTheme="minorHAnsi" w:hAnsiTheme="minorHAnsi" w:cstheme="minorHAnsi"/>
+          <w:bCs w:val="0"/>
+        </w:rPr>
+        <w:t>Non</w:t>
+      </w:r>
+      <w:r>
+        <w:rPr>
+          <w:rFonts w:asciiTheme="minorHAnsi" w:hAnsiTheme="minorHAnsi" w:cstheme="minorHAnsi"/>
+          <w:b w:val="0"/>
+        </w:rPr>
         <w:t xml:space="preserve">        </w:t>
       </w:r>
       <w:r>
@@ -4442,11 +5188,19 @@
         </w:rPr>
         <w:t xml:space="preserve"> </w:t>
       </w:r>
-      <w:r>
-        <w:rPr>
-          <w:rFonts w:asciiTheme="minorHAnsi" w:hAnsiTheme="minorHAnsi" w:cstheme="minorHAnsi"/>
-        </w:rPr>
-        <w:t xml:space="preserve">isPEP </w:t>
+      <w:proofErr w:type="spellStart"/>
+      <w:r>
+        <w:rPr>
+          <w:rFonts w:asciiTheme="minorHAnsi" w:hAnsiTheme="minorHAnsi" w:cstheme="minorHAnsi"/>
+        </w:rPr>
+        <w:t>isPEP</w:t>
+      </w:r>
+      <w:proofErr w:type="spellEnd"/>
+      <w:r>
+        <w:rPr>
+          <w:rFonts w:asciiTheme="minorHAnsi" w:hAnsiTheme="minorHAnsi" w:cstheme="minorHAnsi"/>
+        </w:rPr>
+        <w:t xml:space="preserve"> </w:t>
       </w:r>
       <w:r>
         <w:rPr>
@@ -4454,29 +5208,19 @@
         </w:rPr>
         <w:t xml:space="preserve">== </w:t>
       </w:r>
-      <w:r>
-        <w:rPr>
-          <w:rFonts w:asciiTheme="minorHAnsi" w:hAnsiTheme="minorHAnsi" w:cstheme="minorHAnsi"/>
-        </w:rPr>
-        <w:t>fals</w:t>
-      </w:r>
-      <w:r>
-        <w:rPr>
-          <w:rFonts w:asciiTheme="minorHAnsi" w:hAnsiTheme="minorHAnsi" w:cstheme="minorHAnsi"/>
-        </w:rPr>
-        <w:t>e</w:t>
-      </w:r>
-      <w:r>
-        <w:rPr>
-          <w:rFonts w:asciiTheme="minorHAnsi" w:hAnsiTheme="minorHAnsi" w:cstheme="minorHAnsi"/>
-        </w:rPr>
-        <w:t xml:space="preserve"> </w:t>
-      </w:r>
-      <w:r>
-        <w:rPr>
-          <w:rFonts w:asciiTheme="minorHAnsi" w:hAnsiTheme="minorHAnsi" w:cstheme="minorHAnsi"/>
-        </w:rPr>
-        <w:t>%</w:t>
+      <w:proofErr w:type="spellStart"/>
+      <w:r>
+        <w:rPr>
+          <w:rFonts w:asciiTheme="minorHAnsi" w:hAnsiTheme="minorHAnsi" w:cstheme="minorHAnsi"/>
+        </w:rPr>
+        <w:t>true</w:t>
+      </w:r>
+      <w:proofErr w:type="spellEnd"/>
+      <w:r>
+        <w:rPr>
+          <w:rFonts w:asciiTheme="minorHAnsi" w:hAnsiTheme="minorHAnsi" w:cstheme="minorHAnsi"/>
+        </w:rPr>
+        <w:t xml:space="preserve"> %</w:t>
       </w:r>
       <w:r>
         <w:rPr>
@@ -4500,7 +5244,14 @@
         <w:rPr>
           <w:rFonts w:asciiTheme="minorHAnsi" w:hAnsiTheme="minorHAnsi" w:cstheme="minorHAnsi"/>
         </w:rPr>
-        <w:t>% end</w:t>
+        <w:t xml:space="preserve">% </w:t>
+      </w:r>
+      <w:proofErr w:type="spellStart"/>
+      <w:r>
+        <w:rPr>
+          <w:rFonts w:asciiTheme="minorHAnsi" w:hAnsiTheme="minorHAnsi" w:cstheme="minorHAnsi"/>
+        </w:rPr>
+        <w:t>end</w:t>
       </w:r>
       <w:r>
         <w:rPr>
@@ -4508,98 +5259,7 @@
         </w:rPr>
         <w:t>if</w:t>
       </w:r>
-      <w:r>
-        <w:rPr>
-          <w:rFonts w:asciiTheme="minorHAnsi" w:hAnsiTheme="minorHAnsi" w:cstheme="minorHAnsi"/>
-        </w:rPr>
-        <w:t xml:space="preserve"> %</w:t>
-      </w:r>
-      <w:r>
-        <w:rPr>
-          <w:rFonts w:asciiTheme="minorHAnsi" w:hAnsiTheme="minorHAnsi" w:cstheme="minorHAnsi"/>
-        </w:rPr>
-        <w:t xml:space="preserve">} </w:t>
-      </w:r>
-      <w:r>
-        <w:rPr>
-          <w:rFonts w:asciiTheme="minorHAnsi" w:hAnsiTheme="minorHAnsi" w:cstheme="minorHAnsi"/>
-          <w:bCs w:val="0"/>
-        </w:rPr>
-        <w:t>Non</w:t>
-      </w:r>
-      <w:r>
-        <w:rPr>
-          <w:rFonts w:asciiTheme="minorHAnsi" w:hAnsiTheme="minorHAnsi" w:cstheme="minorHAnsi"/>
-          <w:b w:val="0"/>
-        </w:rPr>
-        <w:t xml:space="preserve">        </w:t>
-      </w:r>
-      <w:r>
-        <w:rPr>
-          <w:rFonts w:asciiTheme="minorHAnsi" w:hAnsiTheme="minorHAnsi" w:cstheme="minorHAnsi"/>
-        </w:rPr>
-        <w:t>{% if</w:t>
-      </w:r>
-      <w:r>
-        <w:rPr>
-          <w:rFonts w:asciiTheme="minorHAnsi" w:hAnsiTheme="minorHAnsi" w:cstheme="minorHAnsi"/>
-        </w:rPr>
-        <w:t xml:space="preserve"> </w:t>
-      </w:r>
-      <w:r>
-        <w:rPr>
-          <w:rFonts w:asciiTheme="minorHAnsi" w:hAnsiTheme="minorHAnsi" w:cstheme="minorHAnsi"/>
-        </w:rPr>
-        <w:t xml:space="preserve">isPEP </w:t>
-      </w:r>
-      <w:r>
-        <w:rPr>
-          <w:rFonts w:asciiTheme="minorHAnsi" w:hAnsiTheme="minorHAnsi" w:cstheme="minorHAnsi"/>
-        </w:rPr>
-        <w:t xml:space="preserve">== </w:t>
-      </w:r>
-      <w:r>
-        <w:rPr>
-          <w:rFonts w:asciiTheme="minorHAnsi" w:hAnsiTheme="minorHAnsi" w:cstheme="minorHAnsi"/>
-        </w:rPr>
-        <w:t>true</w:t>
-      </w:r>
-      <w:r>
-        <w:rPr>
-          <w:rFonts w:asciiTheme="minorHAnsi" w:hAnsiTheme="minorHAnsi" w:cstheme="minorHAnsi"/>
-        </w:rPr>
-        <w:t xml:space="preserve"> %</w:t>
-      </w:r>
-      <w:r>
-        <w:rPr>
-          <w:rFonts w:asciiTheme="minorHAnsi" w:hAnsiTheme="minorHAnsi" w:cstheme="minorHAnsi"/>
-        </w:rPr>
-        <w:t>}</w:t>
-      </w:r>
-      <w:r>
-        <w:rPr>
-          <w:rFonts w:ascii="Segoe UI Symbol" w:hAnsi="Segoe UI Symbol" w:cs="Segoe UI Symbol"/>
-        </w:rPr>
-        <w:t>✓</w:t>
-      </w:r>
-      <w:r>
-        <w:rPr>
-          <w:rFonts w:asciiTheme="minorHAnsi" w:hAnsiTheme="minorHAnsi" w:cstheme="minorHAnsi"/>
-        </w:rPr>
-        <w:t>{</w:t>
-      </w:r>
-      <w:r>
-        <w:rPr>
-          <w:rFonts w:asciiTheme="minorHAnsi" w:hAnsiTheme="minorHAnsi" w:cstheme="minorHAnsi"/>
-        </w:rPr>
-        <w:t>% end</w:t>
-      </w:r>
-      <w:r>
-        <w:rPr>
-          <w:rFonts w:asciiTheme="minorHAnsi" w:hAnsiTheme="minorHAnsi" w:cstheme="minorHAnsi"/>
-        </w:rPr>
-        <w:t>if</w:t>
-      </w:r>
+      <w:proofErr w:type="spellEnd"/>
       <w:r>
         <w:rPr>
           <w:rFonts w:asciiTheme="minorHAnsi" w:hAnsiTheme="minorHAnsi" w:cstheme="minorHAnsi"/>
@@ -4632,8 +5292,16 @@
         <w:rPr>
           <w:rFonts w:asciiTheme="minorHAnsi" w:hAnsiTheme="minorHAnsi" w:cstheme="minorHAnsi"/>
         </w:rPr>
-        <w:t>(si</w:t>
-      </w:r>
+        <w:t>(</w:t>
+      </w:r>
+      <w:proofErr w:type="gramStart"/>
+      <w:r>
+        <w:rPr>
+          <w:rFonts w:asciiTheme="minorHAnsi" w:hAnsiTheme="minorHAnsi" w:cstheme="minorHAnsi"/>
+        </w:rPr>
+        <w:t>si</w:t>
+      </w:r>
+      <w:proofErr w:type="gramEnd"/>
       <w:r>
         <w:rPr>
           <w:rFonts w:asciiTheme="minorHAnsi" w:hAnsiTheme="minorHAnsi" w:cstheme="minorHAnsi"/>
@@ -4980,11 +5648,19 @@
         </w:rPr>
         <w:t xml:space="preserve"> </w:t>
       </w:r>
-      <w:r>
-        <w:rPr>
-          <w:rFonts w:asciiTheme="minorHAnsi" w:hAnsiTheme="minorHAnsi" w:cstheme="minorHAnsi"/>
-        </w:rPr>
-        <w:t xml:space="preserve">pepType </w:t>
+      <w:proofErr w:type="spellStart"/>
+      <w:r>
+        <w:rPr>
+          <w:rFonts w:asciiTheme="minorHAnsi" w:hAnsiTheme="minorHAnsi" w:cstheme="minorHAnsi"/>
+        </w:rPr>
+        <w:t>pepType</w:t>
+      </w:r>
+      <w:proofErr w:type="spellEnd"/>
+      <w:r>
+        <w:rPr>
+          <w:rFonts w:asciiTheme="minorHAnsi" w:hAnsiTheme="minorHAnsi" w:cstheme="minorHAnsi"/>
+        </w:rPr>
+        <w:t xml:space="preserve"> </w:t>
       </w:r>
       <w:r>
         <w:rPr>
@@ -5016,6 +5692,7 @@
         </w:rPr>
         <w:t xml:space="preserve"> </w:t>
       </w:r>
+      <w:proofErr w:type="gramStart"/>
       <w:r>
         <w:rPr>
           <w:rFonts w:asciiTheme="minorHAnsi" w:hAnsiTheme="minorHAnsi" w:cstheme="minorHAnsi"/>
@@ -5034,6 +5711,7 @@
         </w:rPr>
         <w:t>✓</w:t>
       </w:r>
+      <w:proofErr w:type="gramEnd"/>
       <w:r>
         <w:rPr>
           <w:rFonts w:asciiTheme="minorHAnsi" w:hAnsiTheme="minorHAnsi" w:cstheme="minorHAnsi"/>
@@ -5044,7 +5722,14 @@
         <w:rPr>
           <w:rFonts w:asciiTheme="minorHAnsi" w:hAnsiTheme="minorHAnsi" w:cstheme="minorHAnsi"/>
         </w:rPr>
-        <w:t>% end</w:t>
+        <w:t xml:space="preserve">% </w:t>
+      </w:r>
+      <w:proofErr w:type="spellStart"/>
+      <w:r>
+        <w:rPr>
+          <w:rFonts w:asciiTheme="minorHAnsi" w:hAnsiTheme="minorHAnsi" w:cstheme="minorHAnsi"/>
+        </w:rPr>
+        <w:t>end</w:t>
       </w:r>
       <w:r>
         <w:rPr>
@@ -5052,6 +5737,7 @@
         </w:rPr>
         <w:t>if</w:t>
       </w:r>
+      <w:proofErr w:type="spellEnd"/>
       <w:r>
         <w:rPr>
           <w:rFonts w:asciiTheme="minorHAnsi" w:hAnsiTheme="minorHAnsi" w:cstheme="minorHAnsi"/>
@@ -5090,11 +5776,19 @@
         </w:rPr>
         <w:t xml:space="preserve"> </w:t>
       </w:r>
-      <w:r>
-        <w:rPr>
-          <w:rFonts w:asciiTheme="minorHAnsi" w:hAnsiTheme="minorHAnsi" w:cstheme="minorHAnsi"/>
-        </w:rPr>
-        <w:t xml:space="preserve">pepType </w:t>
+      <w:proofErr w:type="spellStart"/>
+      <w:r>
+        <w:rPr>
+          <w:rFonts w:asciiTheme="minorHAnsi" w:hAnsiTheme="minorHAnsi" w:cstheme="minorHAnsi"/>
+        </w:rPr>
+        <w:t>pepType</w:t>
+      </w:r>
+      <w:proofErr w:type="spellEnd"/>
+      <w:r>
+        <w:rPr>
+          <w:rFonts w:asciiTheme="minorHAnsi" w:hAnsiTheme="minorHAnsi" w:cstheme="minorHAnsi"/>
+        </w:rPr>
+        <w:t xml:space="preserve"> </w:t>
       </w:r>
       <w:r>
         <w:rPr>
@@ -5154,7 +5848,14 @@
         <w:rPr>
           <w:rFonts w:asciiTheme="minorHAnsi" w:hAnsiTheme="minorHAnsi" w:cstheme="minorHAnsi"/>
         </w:rPr>
-        <w:t>% end</w:t>
+        <w:t xml:space="preserve">% </w:t>
+      </w:r>
+      <w:proofErr w:type="spellStart"/>
+      <w:r>
+        <w:rPr>
+          <w:rFonts w:asciiTheme="minorHAnsi" w:hAnsiTheme="minorHAnsi" w:cstheme="minorHAnsi"/>
+        </w:rPr>
+        <w:t>end</w:t>
       </w:r>
       <w:r>
         <w:rPr>
@@ -5162,6 +5863,7 @@
         </w:rPr>
         <w:t>if</w:t>
       </w:r>
+      <w:proofErr w:type="spellEnd"/>
       <w:r>
         <w:rPr>
           <w:rFonts w:asciiTheme="minorHAnsi" w:hAnsiTheme="minorHAnsi" w:cstheme="minorHAnsi"/>
@@ -5391,12 +6093,14 @@
         </w:rPr>
         <w:t>{{</w:t>
       </w:r>
+      <w:proofErr w:type="spellStart"/>
       <w:r>
         <w:rPr>
           <w:rFonts w:asciiTheme="minorHAnsi" w:hAnsiTheme="minorHAnsi" w:cstheme="minorHAnsi"/>
         </w:rPr>
         <w:t>pepMandate</w:t>
       </w:r>
+      <w:proofErr w:type="spellEnd"/>
       <w:r>
         <w:rPr>
           <w:rFonts w:asciiTheme="minorHAnsi" w:hAnsiTheme="minorHAnsi" w:cstheme="minorHAnsi"/>
@@ -5427,12 +6131,14 @@
         </w:rPr>
         <w:t>{{</w:t>
       </w:r>
+      <w:proofErr w:type="spellStart"/>
       <w:r>
         <w:rPr>
           <w:rFonts w:asciiTheme="minorHAnsi" w:hAnsiTheme="minorHAnsi" w:cstheme="minorHAnsi"/>
         </w:rPr>
         <w:t>pepEndDate</w:t>
       </w:r>
+      <w:proofErr w:type="spellEnd"/>
       <w:r>
         <w:rPr>
           <w:rFonts w:asciiTheme="minorHAnsi" w:hAnsiTheme="minorHAnsi" w:cstheme="minorHAnsi"/>
@@ -5730,12 +6436,14 @@
         </w:rPr>
         <w:t>{{</w:t>
       </w:r>
+      <w:proofErr w:type="spellStart"/>
       <w:r>
         <w:rPr>
           <w:rFonts w:asciiTheme="minorHAnsi" w:hAnsiTheme="minorHAnsi" w:cstheme="minorHAnsi"/>
         </w:rPr>
         <w:t>pepLinkType</w:t>
       </w:r>
+      <w:proofErr w:type="spellEnd"/>
       <w:r>
         <w:rPr>
           <w:rFonts w:asciiTheme="minorHAnsi" w:hAnsiTheme="minorHAnsi" w:cstheme="minorHAnsi"/>
@@ -5805,12 +6513,14 @@
         </w:rPr>
         <w:t>{{</w:t>
       </w:r>
+      <w:proofErr w:type="spellStart"/>
       <w:r>
         <w:rPr>
           <w:rFonts w:asciiTheme="minorHAnsi" w:hAnsiTheme="minorHAnsi" w:cstheme="minorHAnsi"/>
         </w:rPr>
         <w:t>pepLastName</w:t>
       </w:r>
+      <w:proofErr w:type="spellEnd"/>
       <w:r>
         <w:rPr>
           <w:rFonts w:asciiTheme="minorHAnsi" w:hAnsiTheme="minorHAnsi" w:cstheme="minorHAnsi"/>
@@ -5883,12 +6593,14 @@
         </w:rPr>
         <w:t>{{</w:t>
       </w:r>
+      <w:proofErr w:type="spellStart"/>
       <w:r>
         <w:rPr>
           <w:rFonts w:asciiTheme="minorHAnsi" w:hAnsiTheme="minorHAnsi" w:cstheme="minorHAnsi"/>
         </w:rPr>
         <w:t>pepFirstName</w:t>
       </w:r>
+      <w:proofErr w:type="spellEnd"/>
       <w:r>
         <w:rPr>
           <w:rFonts w:asciiTheme="minorHAnsi" w:hAnsiTheme="minorHAnsi" w:cstheme="minorHAnsi"/>
@@ -5978,12 +6690,14 @@
         </w:rPr>
         <w:t>{{</w:t>
       </w:r>
+      <w:proofErr w:type="spellStart"/>
       <w:r>
         <w:rPr>
           <w:rFonts w:asciiTheme="minorHAnsi" w:hAnsiTheme="minorHAnsi" w:cstheme="minorHAnsi"/>
         </w:rPr>
         <w:t>pepBirthDate</w:t>
       </w:r>
+      <w:proofErr w:type="spellEnd"/>
       <w:r>
         <w:rPr>
           <w:rFonts w:asciiTheme="minorHAnsi" w:hAnsiTheme="minorHAnsi" w:cstheme="minorHAnsi"/>
@@ -6061,12 +6775,14 @@
         </w:rPr>
         <w:t>{{</w:t>
       </w:r>
+      <w:proofErr w:type="spellStart"/>
       <w:r>
         <w:rPr>
           <w:rFonts w:asciiTheme="minorHAnsi" w:hAnsiTheme="minorHAnsi" w:cstheme="minorHAnsi"/>
         </w:rPr>
         <w:t>pepBirthPlace</w:t>
       </w:r>
+      <w:proofErr w:type="spellEnd"/>
       <w:r>
         <w:rPr>
           <w:rFonts w:asciiTheme="minorHAnsi" w:hAnsiTheme="minorHAnsi" w:cstheme="minorHAnsi"/>
@@ -6159,11 +6875,19 @@
         </w:rPr>
         <w:t xml:space="preserve"> </w:t>
       </w:r>
-      <w:r>
-        <w:rPr>
-          <w:rFonts w:asciiTheme="minorHAnsi" w:hAnsiTheme="minorHAnsi" w:cstheme="minorHAnsi"/>
-        </w:rPr>
-        <w:t xml:space="preserve">riskLevel </w:t>
+      <w:proofErr w:type="spellStart"/>
+      <w:r>
+        <w:rPr>
+          <w:rFonts w:asciiTheme="minorHAnsi" w:hAnsiTheme="minorHAnsi" w:cstheme="minorHAnsi"/>
+        </w:rPr>
+        <w:t>riskLevel</w:t>
+      </w:r>
+      <w:proofErr w:type="spellEnd"/>
+      <w:r>
+        <w:rPr>
+          <w:rFonts w:asciiTheme="minorHAnsi" w:hAnsiTheme="minorHAnsi" w:cstheme="minorHAnsi"/>
+        </w:rPr>
+        <w:t xml:space="preserve"> </w:t>
       </w:r>
       <w:r>
         <w:rPr>
@@ -6193,7 +6917,14 @@
         <w:rPr>
           <w:rFonts w:asciiTheme="minorHAnsi" w:hAnsiTheme="minorHAnsi" w:cstheme="minorHAnsi"/>
         </w:rPr>
-        <w:t xml:space="preserve"> %</w:t>
+        <w:t xml:space="preserve"> </w:t>
+      </w:r>
+      <w:proofErr w:type="gramStart"/>
+      <w:r>
+        <w:rPr>
+          <w:rFonts w:asciiTheme="minorHAnsi" w:hAnsiTheme="minorHAnsi" w:cstheme="minorHAnsi"/>
+        </w:rPr>
+        <w:t>%</w:t>
       </w:r>
       <w:r>
         <w:rPr>
@@ -6207,6 +6938,7 @@
         </w:rPr>
         <w:t>✓</w:t>
       </w:r>
+      <w:proofErr w:type="gramEnd"/>
       <w:r>
         <w:rPr>
           <w:rFonts w:asciiTheme="minorHAnsi" w:hAnsiTheme="minorHAnsi" w:cstheme="minorHAnsi"/>
@@ -6217,7 +6949,14 @@
         <w:rPr>
           <w:rFonts w:asciiTheme="minorHAnsi" w:hAnsiTheme="minorHAnsi" w:cstheme="minorHAnsi"/>
         </w:rPr>
-        <w:t>% end</w:t>
+        <w:t xml:space="preserve">% </w:t>
+      </w:r>
+      <w:proofErr w:type="spellStart"/>
+      <w:r>
+        <w:rPr>
+          <w:rFonts w:asciiTheme="minorHAnsi" w:hAnsiTheme="minorHAnsi" w:cstheme="minorHAnsi"/>
+        </w:rPr>
+        <w:t>end</w:t>
       </w:r>
       <w:r>
         <w:rPr>
@@ -6225,6 +6964,7 @@
         </w:rPr>
         <w:t>if</w:t>
       </w:r>
+      <w:proofErr w:type="spellEnd"/>
       <w:r>
         <w:rPr>
           <w:rFonts w:asciiTheme="minorHAnsi" w:hAnsiTheme="minorHAnsi" w:cstheme="minorHAnsi"/>
@@ -6257,11 +6997,19 @@
         </w:rPr>
         <w:t xml:space="preserve"> </w:t>
       </w:r>
-      <w:r>
-        <w:rPr>
-          <w:rFonts w:asciiTheme="minorHAnsi" w:hAnsiTheme="minorHAnsi" w:cstheme="minorHAnsi"/>
-        </w:rPr>
-        <w:t xml:space="preserve">riskLevel </w:t>
+      <w:proofErr w:type="spellStart"/>
+      <w:r>
+        <w:rPr>
+          <w:rFonts w:asciiTheme="minorHAnsi" w:hAnsiTheme="minorHAnsi" w:cstheme="minorHAnsi"/>
+        </w:rPr>
+        <w:t>riskLevel</w:t>
+      </w:r>
+      <w:proofErr w:type="spellEnd"/>
+      <w:r>
+        <w:rPr>
+          <w:rFonts w:asciiTheme="minorHAnsi" w:hAnsiTheme="minorHAnsi" w:cstheme="minorHAnsi"/>
+        </w:rPr>
+        <w:t xml:space="preserve"> </w:t>
       </w:r>
       <w:r>
         <w:rPr>
@@ -6315,7 +7063,14 @@
         <w:rPr>
           <w:rFonts w:asciiTheme="minorHAnsi" w:hAnsiTheme="minorHAnsi" w:cstheme="minorHAnsi"/>
         </w:rPr>
-        <w:t>% end</w:t>
+        <w:t xml:space="preserve">% </w:t>
+      </w:r>
+      <w:proofErr w:type="spellStart"/>
+      <w:r>
+        <w:rPr>
+          <w:rFonts w:asciiTheme="minorHAnsi" w:hAnsiTheme="minorHAnsi" w:cstheme="minorHAnsi"/>
+        </w:rPr>
+        <w:t>end</w:t>
       </w:r>
       <w:r>
         <w:rPr>
@@ -6323,6 +7078,7 @@
         </w:rPr>
         <w:t>if</w:t>
       </w:r>
+      <w:proofErr w:type="spellEnd"/>
       <w:r>
         <w:rPr>
           <w:rFonts w:asciiTheme="minorHAnsi" w:hAnsiTheme="minorHAnsi" w:cstheme="minorHAnsi"/>
@@ -6355,11 +7111,19 @@
         </w:rPr>
         <w:t xml:space="preserve"> </w:t>
       </w:r>
-      <w:r>
-        <w:rPr>
-          <w:rFonts w:asciiTheme="minorHAnsi" w:hAnsiTheme="minorHAnsi" w:cstheme="minorHAnsi"/>
-        </w:rPr>
-        <w:t xml:space="preserve">riskLevel </w:t>
+      <w:proofErr w:type="spellStart"/>
+      <w:r>
+        <w:rPr>
+          <w:rFonts w:asciiTheme="minorHAnsi" w:hAnsiTheme="minorHAnsi" w:cstheme="minorHAnsi"/>
+        </w:rPr>
+        <w:t>riskLevel</w:t>
+      </w:r>
+      <w:proofErr w:type="spellEnd"/>
+      <w:r>
+        <w:rPr>
+          <w:rFonts w:asciiTheme="minorHAnsi" w:hAnsiTheme="minorHAnsi" w:cstheme="minorHAnsi"/>
+        </w:rPr>
+        <w:t xml:space="preserve"> </w:t>
       </w:r>
       <w:r>
         <w:rPr>
@@ -6419,7 +7183,14 @@
         <w:rPr>
           <w:rFonts w:asciiTheme="minorHAnsi" w:hAnsiTheme="minorHAnsi" w:cstheme="minorHAnsi"/>
         </w:rPr>
-        <w:t>% end</w:t>
+        <w:t xml:space="preserve">% </w:t>
+      </w:r>
+      <w:proofErr w:type="spellStart"/>
+      <w:r>
+        <w:rPr>
+          <w:rFonts w:asciiTheme="minorHAnsi" w:hAnsiTheme="minorHAnsi" w:cstheme="minorHAnsi"/>
+        </w:rPr>
+        <w:t>end</w:t>
       </w:r>
       <w:r>
         <w:rPr>
@@ -6427,6 +7198,7 @@
         </w:rPr>
         <w:t>if</w:t>
       </w:r>
+      <w:proofErr w:type="spellEnd"/>
       <w:r>
         <w:rPr>
           <w:rFonts w:asciiTheme="minorHAnsi" w:hAnsiTheme="minorHAnsi" w:cstheme="minorHAnsi"/>
@@ -6504,11 +7276,19 @@
         </w:rPr>
         <w:t xml:space="preserve"> </w:t>
       </w:r>
-      <w:r>
-        <w:rPr>
-          <w:rFonts w:asciiTheme="minorHAnsi" w:hAnsiTheme="minorHAnsi" w:cstheme="minorHAnsi"/>
-        </w:rPr>
-        <w:t xml:space="preserve">classificationSource </w:t>
+      <w:proofErr w:type="spellStart"/>
+      <w:r>
+        <w:rPr>
+          <w:rFonts w:asciiTheme="minorHAnsi" w:hAnsiTheme="minorHAnsi" w:cstheme="minorHAnsi"/>
+        </w:rPr>
+        <w:t>classificationSource</w:t>
+      </w:r>
+      <w:proofErr w:type="spellEnd"/>
+      <w:r>
+        <w:rPr>
+          <w:rFonts w:asciiTheme="minorHAnsi" w:hAnsiTheme="minorHAnsi" w:cstheme="minorHAnsi"/>
+        </w:rPr>
+        <w:t xml:space="preserve"> </w:t>
       </w:r>
       <w:r>
         <w:rPr>
@@ -6540,6 +7320,7 @@
         </w:rPr>
         <w:t xml:space="preserve"> </w:t>
       </w:r>
+      <w:proofErr w:type="gramStart"/>
       <w:r>
         <w:rPr>
           <w:rFonts w:asciiTheme="minorHAnsi" w:hAnsiTheme="minorHAnsi" w:cstheme="minorHAnsi"/>
@@ -6558,6 +7339,7 @@
         </w:rPr>
         <w:t>✓</w:t>
       </w:r>
+      <w:proofErr w:type="gramEnd"/>
       <w:r>
         <w:rPr>
           <w:rFonts w:asciiTheme="minorHAnsi" w:hAnsiTheme="minorHAnsi" w:cstheme="minorHAnsi"/>
@@ -6568,7 +7350,14 @@
         <w:rPr>
           <w:rFonts w:asciiTheme="minorHAnsi" w:hAnsiTheme="minorHAnsi" w:cstheme="minorHAnsi"/>
         </w:rPr>
-        <w:t>% end</w:t>
+        <w:t xml:space="preserve">% </w:t>
+      </w:r>
+      <w:proofErr w:type="spellStart"/>
+      <w:r>
+        <w:rPr>
+          <w:rFonts w:asciiTheme="minorHAnsi" w:hAnsiTheme="minorHAnsi" w:cstheme="minorHAnsi"/>
+        </w:rPr>
+        <w:t>end</w:t>
       </w:r>
       <w:r>
         <w:rPr>
@@ -6576,6 +7365,7 @@
         </w:rPr>
         <w:t>if</w:t>
       </w:r>
+      <w:proofErr w:type="spellEnd"/>
       <w:r>
         <w:rPr>
           <w:rFonts w:asciiTheme="minorHAnsi" w:hAnsiTheme="minorHAnsi" w:cstheme="minorHAnsi"/>
@@ -6614,11 +7404,19 @@
         </w:rPr>
         <w:t xml:space="preserve"> </w:t>
       </w:r>
-      <w:r>
-        <w:rPr>
-          <w:rFonts w:asciiTheme="minorHAnsi" w:hAnsiTheme="minorHAnsi" w:cstheme="minorHAnsi"/>
-        </w:rPr>
-        <w:t xml:space="preserve">classificationSource </w:t>
+      <w:proofErr w:type="spellStart"/>
+      <w:r>
+        <w:rPr>
+          <w:rFonts w:asciiTheme="minorHAnsi" w:hAnsiTheme="minorHAnsi" w:cstheme="minorHAnsi"/>
+        </w:rPr>
+        <w:t>classificationSource</w:t>
+      </w:r>
+      <w:proofErr w:type="spellEnd"/>
+      <w:r>
+        <w:rPr>
+          <w:rFonts w:asciiTheme="minorHAnsi" w:hAnsiTheme="minorHAnsi" w:cstheme="minorHAnsi"/>
+        </w:rPr>
+        <w:t xml:space="preserve"> </w:t>
       </w:r>
       <w:r>
         <w:rPr>
@@ -6678,7 +7476,14 @@
         <w:rPr>
           <w:rFonts w:asciiTheme="minorHAnsi" w:hAnsiTheme="minorHAnsi" w:cstheme="minorHAnsi"/>
         </w:rPr>
-        <w:t>% end</w:t>
+        <w:t xml:space="preserve">% </w:t>
+      </w:r>
+      <w:proofErr w:type="spellStart"/>
+      <w:r>
+        <w:rPr>
+          <w:rFonts w:asciiTheme="minorHAnsi" w:hAnsiTheme="minorHAnsi" w:cstheme="minorHAnsi"/>
+        </w:rPr>
+        <w:t>end</w:t>
       </w:r>
       <w:r>
         <w:rPr>
@@ -6686,6 +7491,7 @@
         </w:rPr>
         <w:t>if</w:t>
       </w:r>
+      <w:proofErr w:type="spellEnd"/>
       <w:r>
         <w:rPr>
           <w:rFonts w:asciiTheme="minorHAnsi" w:hAnsiTheme="minorHAnsi" w:cstheme="minorHAnsi"/>
@@ -6735,6 +7541,7 @@
         </w:rPr>
         <w:t xml:space="preserve"> </w:t>
       </w:r>
+      <w:proofErr w:type="spellStart"/>
       <w:r>
         <w:rPr>
           <w:rFonts w:asciiTheme="minorHAnsi" w:hAnsiTheme="minorHAnsi" w:cstheme="minorHAnsi"/>
@@ -6742,6 +7549,7 @@
         </w:rPr>
         <w:t>scoring</w:t>
       </w:r>
+      <w:proofErr w:type="spellEnd"/>
     </w:p>
     <w:p>
       <w:pPr>
@@ -6763,14 +7571,32 @@
           <w:i/>
           <w:sz w:val="21"/>
         </w:rPr>
-        <w:t>Raison de la dégradation de scoring :</w:t>
-      </w:r>
+        <w:t xml:space="preserve">Raison de la dégradation de </w:t>
+      </w:r>
+      <w:proofErr w:type="spellStart"/>
       <w:r>
         <w:rPr>
           <w:rFonts w:asciiTheme="minorHAnsi" w:hAnsiTheme="minorHAnsi" w:cstheme="minorHAnsi"/>
           <w:i/>
           <w:sz w:val="21"/>
         </w:rPr>
+        <w:t>scoring</w:t>
+      </w:r>
+      <w:proofErr w:type="spellEnd"/>
+      <w:r>
+        <w:rPr>
+          <w:rFonts w:asciiTheme="minorHAnsi" w:hAnsiTheme="minorHAnsi" w:cstheme="minorHAnsi"/>
+          <w:i/>
+          <w:sz w:val="21"/>
+        </w:rPr>
+        <w:t xml:space="preserve"> :</w:t>
+      </w:r>
+      <w:r>
+        <w:rPr>
+          <w:rFonts w:asciiTheme="minorHAnsi" w:hAnsiTheme="minorHAnsi" w:cstheme="minorHAnsi"/>
+          <w:i/>
+          <w:sz w:val="21"/>
+        </w:rPr>
         <w:t xml:space="preserve"> </w:t>
       </w:r>
       <w:r>
@@ -6779,12 +7605,14 @@
         </w:rPr>
         <w:t>{{</w:t>
       </w:r>
+      <w:proofErr w:type="spellStart"/>
       <w:r>
         <w:rPr>
           <w:rFonts w:asciiTheme="minorHAnsi" w:hAnsiTheme="minorHAnsi" w:cstheme="minorHAnsi"/>
         </w:rPr>
         <w:t>degradationReason</w:t>
       </w:r>
+      <w:proofErr w:type="spellEnd"/>
       <w:r>
         <w:rPr>
           <w:rFonts w:asciiTheme="minorHAnsi" w:hAnsiTheme="minorHAnsi" w:cstheme="minorHAnsi"/>
@@ -6830,12 +7658,14 @@
         </w:rPr>
         <w:t>{{</w:t>
       </w:r>
+      <w:proofErr w:type="spellStart"/>
       <w:r>
         <w:rPr>
           <w:rFonts w:asciiTheme="minorHAnsi" w:hAnsiTheme="minorHAnsi" w:cstheme="minorHAnsi"/>
         </w:rPr>
         <w:t>fatcaStatus</w:t>
       </w:r>
+      <w:proofErr w:type="spellEnd"/>
       <w:r>
         <w:rPr>
           <w:rFonts w:asciiTheme="minorHAnsi" w:hAnsiTheme="minorHAnsi" w:cstheme="minorHAnsi"/>
@@ -6911,11 +7741,19 @@
         </w:rPr>
         <w:t xml:space="preserve"> </w:t>
       </w:r>
-      <w:r>
-        <w:rPr>
-          <w:rFonts w:asciiTheme="minorHAnsi" w:hAnsiTheme="minorHAnsi" w:cstheme="minorHAnsi"/>
-        </w:rPr>
-        <w:t xml:space="preserve">hasUsIndications </w:t>
+      <w:proofErr w:type="spellStart"/>
+      <w:r>
+        <w:rPr>
+          <w:rFonts w:asciiTheme="minorHAnsi" w:hAnsiTheme="minorHAnsi" w:cstheme="minorHAnsi"/>
+        </w:rPr>
+        <w:t>hasUsIndications</w:t>
+      </w:r>
+      <w:proofErr w:type="spellEnd"/>
+      <w:r>
+        <w:rPr>
+          <w:rFonts w:asciiTheme="minorHAnsi" w:hAnsiTheme="minorHAnsi" w:cstheme="minorHAnsi"/>
+        </w:rPr>
+        <w:t xml:space="preserve"> </w:t>
       </w:r>
       <w:r>
         <w:rPr>
@@ -6923,18 +7761,21 @@
         </w:rPr>
         <w:t xml:space="preserve">== </w:t>
       </w:r>
+      <w:proofErr w:type="spellStart"/>
       <w:r>
         <w:rPr>
           <w:rFonts w:asciiTheme="minorHAnsi" w:hAnsiTheme="minorHAnsi" w:cstheme="minorHAnsi"/>
         </w:rPr>
         <w:t>true</w:t>
       </w:r>
-      <w:r>
-        <w:rPr>
-          <w:rFonts w:asciiTheme="minorHAnsi" w:hAnsiTheme="minorHAnsi" w:cstheme="minorHAnsi"/>
-        </w:rPr>
-        <w:t xml:space="preserve"> </w:t>
-      </w:r>
+      <w:proofErr w:type="spellEnd"/>
+      <w:r>
+        <w:rPr>
+          <w:rFonts w:asciiTheme="minorHAnsi" w:hAnsiTheme="minorHAnsi" w:cstheme="minorHAnsi"/>
+        </w:rPr>
+        <w:t xml:space="preserve"> </w:t>
+      </w:r>
+      <w:proofErr w:type="gramStart"/>
       <w:r>
         <w:rPr>
           <w:rFonts w:asciiTheme="minorHAnsi" w:hAnsiTheme="minorHAnsi" w:cstheme="minorHAnsi"/>
@@ -6953,6 +7794,7 @@
         </w:rPr>
         <w:t>✓</w:t>
       </w:r>
+      <w:proofErr w:type="gramEnd"/>
       <w:r>
         <w:rPr>
           <w:rFonts w:asciiTheme="minorHAnsi" w:hAnsiTheme="minorHAnsi" w:cstheme="minorHAnsi"/>
@@ -6963,7 +7805,14 @@
         <w:rPr>
           <w:rFonts w:asciiTheme="minorHAnsi" w:hAnsiTheme="minorHAnsi" w:cstheme="minorHAnsi"/>
         </w:rPr>
-        <w:t>% end</w:t>
+        <w:t xml:space="preserve">% </w:t>
+      </w:r>
+      <w:proofErr w:type="spellStart"/>
+      <w:r>
+        <w:rPr>
+          <w:rFonts w:asciiTheme="minorHAnsi" w:hAnsiTheme="minorHAnsi" w:cstheme="minorHAnsi"/>
+        </w:rPr>
+        <w:t>end</w:t>
       </w:r>
       <w:r>
         <w:rPr>
@@ -6971,6 +7820,7 @@
         </w:rPr>
         <w:t>if</w:t>
       </w:r>
+      <w:proofErr w:type="spellEnd"/>
       <w:r>
         <w:rPr>
           <w:rFonts w:asciiTheme="minorHAnsi" w:hAnsiTheme="minorHAnsi" w:cstheme="minorHAnsi"/>
@@ -7009,11 +7859,19 @@
         </w:rPr>
         <w:t xml:space="preserve"> </w:t>
       </w:r>
-      <w:r>
-        <w:rPr>
-          <w:rFonts w:asciiTheme="minorHAnsi" w:hAnsiTheme="minorHAnsi" w:cstheme="minorHAnsi"/>
-        </w:rPr>
-        <w:t xml:space="preserve">hasUsIndications </w:t>
+      <w:proofErr w:type="spellStart"/>
+      <w:r>
+        <w:rPr>
+          <w:rFonts w:asciiTheme="minorHAnsi" w:hAnsiTheme="minorHAnsi" w:cstheme="minorHAnsi"/>
+        </w:rPr>
+        <w:t>hasUsIndications</w:t>
+      </w:r>
+      <w:proofErr w:type="spellEnd"/>
+      <w:r>
+        <w:rPr>
+          <w:rFonts w:asciiTheme="minorHAnsi" w:hAnsiTheme="minorHAnsi" w:cstheme="minorHAnsi"/>
+        </w:rPr>
+        <w:t xml:space="preserve"> </w:t>
       </w:r>
       <w:r>
         <w:rPr>
@@ -7061,7 +7919,14 @@
         <w:rPr>
           <w:rFonts w:asciiTheme="minorHAnsi" w:hAnsiTheme="minorHAnsi" w:cstheme="minorHAnsi"/>
         </w:rPr>
-        <w:t>% end</w:t>
+        <w:t xml:space="preserve">% </w:t>
+      </w:r>
+      <w:proofErr w:type="spellStart"/>
+      <w:r>
+        <w:rPr>
+          <w:rFonts w:asciiTheme="minorHAnsi" w:hAnsiTheme="minorHAnsi" w:cstheme="minorHAnsi"/>
+        </w:rPr>
+        <w:t>end</w:t>
       </w:r>
       <w:r>
         <w:rPr>
@@ -7069,6 +7934,7 @@
         </w:rPr>
         <w:t>if</w:t>
       </w:r>
+      <w:proofErr w:type="spellEnd"/>
       <w:r>
         <w:rPr>
           <w:rFonts w:asciiTheme="minorHAnsi" w:hAnsiTheme="minorHAnsi" w:cstheme="minorHAnsi"/>
@@ -7155,12 +8021,14 @@
         </w:rPr>
         <w:t>{{</w:t>
       </w:r>
+      <w:proofErr w:type="spellStart"/>
       <w:r>
         <w:rPr>
           <w:rFonts w:asciiTheme="minorHAnsi" w:hAnsiTheme="minorHAnsi" w:cstheme="minorHAnsi"/>
         </w:rPr>
         <w:t>usIndicationsDetails</w:t>
       </w:r>
+      <w:proofErr w:type="spellEnd"/>
       <w:r>
         <w:rPr>
           <w:rFonts w:asciiTheme="minorHAnsi" w:hAnsiTheme="minorHAnsi" w:cstheme="minorHAnsi"/>
@@ -7196,8 +8064,8 @@
         <w:tblLook w:val="01E0" w:firstRow="1" w:lastRow="1" w:firstColumn="1" w:lastColumn="1" w:noHBand="0" w:noVBand="0"/>
       </w:tblPr>
       <w:tblGrid>
-        <w:gridCol w:w="1697"/>
-        <w:gridCol w:w="3970"/>
+        <w:gridCol w:w="2528"/>
+        <w:gridCol w:w="3139"/>
         <w:gridCol w:w="4529"/>
       </w:tblGrid>
       <w:tr>
@@ -7206,7 +8074,7 @@
         </w:trPr>
         <w:tc>
           <w:tcPr>
-            <w:tcW w:w="1697" w:type="dxa"/>
+            <w:tcW w:w="2528" w:type="dxa"/>
           </w:tcPr>
           <w:p>
             <w:pPr>
@@ -7220,7 +8088,7 @@
         </w:tc>
         <w:tc>
           <w:tcPr>
-            <w:tcW w:w="3970" w:type="dxa"/>
+            <w:tcW w:w="3139" w:type="dxa"/>
           </w:tcPr>
           <w:p>
             <w:pPr>
@@ -7231,7 +8099,8 @@
               <w:rPr>
                 <w:rFonts w:asciiTheme="minorHAnsi" w:hAnsiTheme="minorHAnsi" w:cstheme="minorHAnsi"/>
                 <w:b/>
-                <w:sz w:val="21"/>
+                <w:sz w:val="24"/>
+                <w:szCs w:val="24"/>
               </w:rPr>
             </w:pPr>
             <w:r>
@@ -7239,9 +8108,10 @@
                 <w:rFonts w:asciiTheme="minorHAnsi" w:hAnsiTheme="minorHAnsi" w:cstheme="minorHAnsi"/>
                 <w:b/>
                 <w:spacing w:val="-2"/>
-                <w:sz w:val="21"/>
+                <w:sz w:val="24"/>
+                <w:szCs w:val="24"/>
               </w:rPr>
-              <w:t>PROPECT/CLIENT/MANADATAIRE</w:t>
+              <w:t>CLIENT/MANDATAIRE</w:t>
             </w:r>
           </w:p>
         </w:tc>
@@ -7253,11 +8123,12 @@
             <w:pPr>
               <w:pStyle w:val="TableParagraph"/>
               <w:spacing w:before="28" w:line="292" w:lineRule="auto"/>
-              <w:ind w:left="1087" w:hanging="384"/>
+              <w:jc w:val="center"/>
               <w:rPr>
                 <w:rFonts w:asciiTheme="minorHAnsi" w:hAnsiTheme="minorHAnsi" w:cstheme="minorHAnsi"/>
                 <w:b/>
-                <w:sz w:val="21"/>
+                <w:sz w:val="24"/>
+                <w:szCs w:val="24"/>
               </w:rPr>
             </w:pPr>
             <w:r>
@@ -7265,51 +8136,10 @@
                 <w:rFonts w:asciiTheme="minorHAnsi" w:hAnsiTheme="minorHAnsi" w:cstheme="minorHAnsi"/>
                 <w:b/>
                 <w:spacing w:val="-2"/>
-                <w:sz w:val="21"/>
+                <w:sz w:val="24"/>
+                <w:szCs w:val="24"/>
               </w:rPr>
-              <w:t>GESTIONNAIRE</w:t>
-            </w:r>
-            <w:r>
-              <w:rPr>
-                <w:rFonts w:asciiTheme="minorHAnsi" w:hAnsiTheme="minorHAnsi" w:cstheme="minorHAnsi"/>
-                <w:b/>
-                <w:spacing w:val="-3"/>
-                <w:sz w:val="21"/>
-              </w:rPr>
-              <w:t xml:space="preserve"> </w:t>
-            </w:r>
-            <w:r>
-              <w:rPr>
-                <w:rFonts w:asciiTheme="minorHAnsi" w:hAnsiTheme="minorHAnsi" w:cstheme="minorHAnsi"/>
-                <w:b/>
-                <w:spacing w:val="-2"/>
-                <w:sz w:val="21"/>
-              </w:rPr>
-              <w:t xml:space="preserve">DU COMPTE/AGENT </w:t>
-            </w:r>
-            <w:r>
-              <w:rPr>
-                <w:rFonts w:asciiTheme="minorHAnsi" w:hAnsiTheme="minorHAnsi" w:cstheme="minorHAnsi"/>
-                <w:b/>
-                <w:sz w:val="21"/>
-              </w:rPr>
-              <w:t>CLIENTELE/CHEF D</w:t>
-            </w:r>
-            <w:r>
-              <w:rPr>
-                <w:rFonts w:asciiTheme="minorHAnsi" w:hAnsiTheme="minorHAnsi" w:cstheme="minorHAnsi"/>
-                <w:b/>
-                <w:sz w:val="21"/>
-              </w:rPr>
-              <w:t>’</w:t>
-            </w:r>
-            <w:r>
-              <w:rPr>
-                <w:rFonts w:asciiTheme="minorHAnsi" w:hAnsiTheme="minorHAnsi" w:cstheme="minorHAnsi"/>
-                <w:b/>
-                <w:sz w:val="21"/>
-              </w:rPr>
-              <w:t>AGENCE</w:t>
+              <w:t>AGENT INSTRUCTEUR KYC</w:t>
             </w:r>
           </w:p>
         </w:tc>
@@ -7320,22 +8150,12 @@
         </w:trPr>
         <w:tc>
           <w:tcPr>
-            <w:tcW w:w="1697" w:type="dxa"/>
+            <w:tcW w:w="2528" w:type="dxa"/>
           </w:tcPr>
           <w:p>
             <w:pPr>
               <w:pStyle w:val="TableParagraph"/>
-              <w:spacing w:before="30"/>
-              <w:rPr>
-                <w:rFonts w:asciiTheme="minorHAnsi" w:hAnsiTheme="minorHAnsi" w:cstheme="minorHAnsi"/>
-                <w:sz w:val="24"/>
-              </w:rPr>
-            </w:pPr>
-          </w:p>
-          <w:p>
-            <w:pPr>
-              <w:pStyle w:val="TableParagraph"/>
-              <w:ind w:left="107"/>
+              <w:jc w:val="center"/>
               <w:rPr>
                 <w:rFonts w:asciiTheme="minorHAnsi" w:hAnsiTheme="minorHAnsi" w:cstheme="minorHAnsi"/>
                 <w:b/>
@@ -7355,27 +8175,15 @@
           <w:p>
             <w:pPr>
               <w:pStyle w:val="TableParagraph"/>
+              <w:tabs>
+                <w:tab w:val="left" w:pos="1420"/>
+              </w:tabs>
+              <w:spacing w:before="1"/>
+              <w:jc w:val="center"/>
               <w:rPr>
                 <w:rFonts w:asciiTheme="minorHAnsi" w:hAnsiTheme="minorHAnsi" w:cstheme="minorHAnsi"/>
-                <w:sz w:val="24"/>
-              </w:rPr>
-            </w:pPr>
-          </w:p>
-          <w:p>
-            <w:pPr>
-              <w:pStyle w:val="TableParagraph"/>
-              <w:rPr>
-                <w:rFonts w:asciiTheme="minorHAnsi" w:hAnsiTheme="minorHAnsi" w:cstheme="minorHAnsi"/>
-                <w:sz w:val="24"/>
-              </w:rPr>
-            </w:pPr>
-          </w:p>
-          <w:p>
-            <w:pPr>
-              <w:pStyle w:val="TableParagraph"/>
-              <w:spacing w:before="76"/>
-              <w:rPr>
-                <w:rFonts w:asciiTheme="minorHAnsi" w:hAnsiTheme="minorHAnsi" w:cstheme="minorHAnsi"/>
+                <w:b/>
+                <w:spacing w:val="-5"/>
                 <w:sz w:val="24"/>
               </w:rPr>
             </w:pPr>
@@ -7387,7 +8195,7 @@
                 <w:tab w:val="left" w:pos="1420"/>
               </w:tabs>
               <w:spacing w:before="1"/>
-              <w:ind w:left="107"/>
+              <w:jc w:val="center"/>
               <w:rPr>
                 <w:rFonts w:asciiTheme="minorHAnsi" w:hAnsiTheme="minorHAnsi" w:cstheme="minorHAnsi"/>
                 <w:b/>
@@ -7407,9 +8215,18 @@
               <w:rPr>
                 <w:rFonts w:asciiTheme="minorHAnsi" w:hAnsiTheme="minorHAnsi" w:cstheme="minorHAnsi"/>
                 <w:b/>
+                <w:spacing w:val="-5"/>
                 <w:sz w:val="24"/>
               </w:rPr>
-              <w:tab/>
+              <w:t>(s)</w:t>
+            </w:r>
+            <w:r>
+              <w:rPr>
+                <w:rFonts w:asciiTheme="minorHAnsi" w:hAnsiTheme="minorHAnsi" w:cstheme="minorHAnsi"/>
+                <w:b/>
+                <w:sz w:val="24"/>
+              </w:rPr>
+              <w:t xml:space="preserve"> </w:t>
             </w:r>
             <w:r>
               <w:rPr>
@@ -7420,18 +8237,15 @@
               </w:rPr>
               <w:t>&amp;</w:t>
             </w:r>
-          </w:p>
-          <w:p>
-            <w:pPr>
-              <w:pStyle w:val="TableParagraph"/>
-              <w:spacing w:before="19"/>
-              <w:ind w:left="107"/>
+            <w:r>
               <w:rPr>
                 <w:rFonts w:asciiTheme="minorHAnsi" w:hAnsiTheme="minorHAnsi" w:cstheme="minorHAnsi"/>
                 <w:b/>
+                <w:spacing w:val="-10"/>
                 <w:sz w:val="24"/>
               </w:rPr>
-            </w:pPr>
+              <w:t xml:space="preserve"> </w:t>
+            </w:r>
             <w:r>
               <w:rPr>
                 <w:rFonts w:asciiTheme="minorHAnsi" w:hAnsiTheme="minorHAnsi" w:cstheme="minorHAnsi"/>
@@ -7441,45 +8255,6 @@
               </w:rPr>
               <w:t>Prénom</w:t>
             </w:r>
-          </w:p>
-          <w:p>
-            <w:pPr>
-              <w:pStyle w:val="TableParagraph"/>
-              <w:rPr>
-                <w:rFonts w:asciiTheme="minorHAnsi" w:hAnsiTheme="minorHAnsi" w:cstheme="minorHAnsi"/>
-                <w:sz w:val="24"/>
-              </w:rPr>
-            </w:pPr>
-          </w:p>
-          <w:p>
-            <w:pPr>
-              <w:pStyle w:val="TableParagraph"/>
-              <w:rPr>
-                <w:rFonts w:asciiTheme="minorHAnsi" w:hAnsiTheme="minorHAnsi" w:cstheme="minorHAnsi"/>
-                <w:sz w:val="24"/>
-              </w:rPr>
-            </w:pPr>
-          </w:p>
-          <w:p>
-            <w:pPr>
-              <w:pStyle w:val="TableParagraph"/>
-              <w:spacing w:before="76"/>
-              <w:rPr>
-                <w:rFonts w:asciiTheme="minorHAnsi" w:hAnsiTheme="minorHAnsi" w:cstheme="minorHAnsi"/>
-                <w:sz w:val="24"/>
-              </w:rPr>
-            </w:pPr>
-          </w:p>
-          <w:p>
-            <w:pPr>
-              <w:pStyle w:val="TableParagraph"/>
-              <w:ind w:left="107"/>
-              <w:rPr>
-                <w:rFonts w:asciiTheme="minorHAnsi" w:hAnsiTheme="minorHAnsi" w:cstheme="minorHAnsi"/>
-                <w:b/>
-                <w:sz w:val="24"/>
-              </w:rPr>
-            </w:pPr>
             <w:r>
               <w:rPr>
                 <w:rFonts w:asciiTheme="minorHAnsi" w:hAnsiTheme="minorHAnsi" w:cstheme="minorHAnsi"/>
@@ -7487,30 +8262,82 @@
                 <w:spacing w:val="-2"/>
                 <w:sz w:val="24"/>
               </w:rPr>
-              <w:t>Signature</w:t>
+              <w:t>(s)</w:t>
             </w:r>
           </w:p>
         </w:tc>
         <w:tc>
           <w:tcPr>
-            <w:tcW w:w="3970" w:type="dxa"/>
+            <w:tcW w:w="3139" w:type="dxa"/>
           </w:tcPr>
           <w:p>
             <w:pPr>
               <w:pStyle w:val="TableParagraph"/>
+              <w:tabs>
+                <w:tab w:val="left" w:pos="521"/>
+                <w:tab w:val="left" w:pos="1069"/>
+                <w:tab w:val="left" w:pos="1662"/>
+              </w:tabs>
+              <w:jc w:val="center"/>
               <w:rPr>
                 <w:rFonts w:asciiTheme="minorHAnsi" w:hAnsiTheme="minorHAnsi" w:cstheme="minorHAnsi"/>
-                <w:sz w:val="21"/>
+                <w:spacing w:val="-10"/>
+                <w:sz w:val="24"/>
+                <w:szCs w:val="24"/>
               </w:rPr>
             </w:pPr>
+            <w:r>
+              <w:rPr>
+                <w:rFonts w:asciiTheme="minorHAnsi" w:hAnsiTheme="minorHAnsi" w:cstheme="minorHAnsi"/>
+                <w:spacing w:val="-10"/>
+                <w:sz w:val="24"/>
+                <w:szCs w:val="24"/>
+              </w:rPr>
+              <w:t>{{</w:t>
+            </w:r>
+            <w:proofErr w:type="spellStart"/>
+            <w:r>
+              <w:rPr>
+                <w:rFonts w:asciiTheme="minorHAnsi" w:hAnsiTheme="minorHAnsi" w:cstheme="minorHAnsi"/>
+                <w:spacing w:val="-10"/>
+                <w:sz w:val="24"/>
+                <w:szCs w:val="24"/>
+              </w:rPr>
+              <w:t>updated</w:t>
+            </w:r>
+            <w:r>
+              <w:rPr>
+                <w:rFonts w:asciiTheme="minorHAnsi" w:hAnsiTheme="minorHAnsi" w:cstheme="minorHAnsi"/>
+                <w:spacing w:val="-10"/>
+                <w:sz w:val="24"/>
+                <w:szCs w:val="24"/>
+              </w:rPr>
+              <w:t>At</w:t>
+            </w:r>
+            <w:proofErr w:type="spellEnd"/>
+            <w:r>
+              <w:rPr>
+                <w:rFonts w:asciiTheme="minorHAnsi" w:hAnsiTheme="minorHAnsi" w:cstheme="minorHAnsi"/>
+                <w:spacing w:val="-10"/>
+                <w:sz w:val="24"/>
+                <w:szCs w:val="24"/>
+              </w:rPr>
+              <w:t>}}</w:t>
+            </w:r>
           </w:p>
           <w:p>
             <w:pPr>
               <w:pStyle w:val="TableParagraph"/>
-              <w:spacing w:before="141"/>
+              <w:tabs>
+                <w:tab w:val="left" w:pos="521"/>
+                <w:tab w:val="left" w:pos="1069"/>
+                <w:tab w:val="left" w:pos="1662"/>
+              </w:tabs>
               <w:rPr>
                 <w:rFonts w:asciiTheme="minorHAnsi" w:hAnsiTheme="minorHAnsi" w:cstheme="minorHAnsi"/>
-                <w:sz w:val="21"/>
+                <w:spacing w:val="-10"/>
+                <w:sz w:val="24"/>
+                <w:szCs w:val="24"/>
               </w:rPr>
             </w:pPr>
           </w:p>
@@ -7522,52 +8349,68 @@
                 <w:tab w:val="left" w:pos="1069"/>
                 <w:tab w:val="left" w:pos="1662"/>
               </w:tabs>
-              <w:ind w:left="54"/>
               <w:jc w:val="center"/>
               <w:rPr>
                 <w:rFonts w:asciiTheme="minorHAnsi" w:hAnsiTheme="minorHAnsi" w:cstheme="minorHAnsi"/>
-                <w:sz w:val="21"/>
+                <w:b/>
+                <w:bCs/>
+                <w:sz w:val="24"/>
+                <w:szCs w:val="24"/>
               </w:rPr>
             </w:pPr>
             <w:r>
               <w:rPr>
                 <w:rFonts w:asciiTheme="minorHAnsi" w:hAnsiTheme="minorHAnsi" w:cstheme="minorHAnsi"/>
-                <w:sz w:val="21"/>
-                <w:u w:val="single"/>
+                <w:b/>
+                <w:bCs/>
+                <w:sz w:val="24"/>
+                <w:szCs w:val="24"/>
               </w:rPr>
-              <w:tab/>
+              <w:t>{{</w:t>
             </w:r>
+            <w:proofErr w:type="spellStart"/>
             <w:r>
               <w:rPr>
                 <w:rFonts w:asciiTheme="minorHAnsi" w:hAnsiTheme="minorHAnsi" w:cstheme="minorHAnsi"/>
-                <w:spacing w:val="-10"/>
-                <w:sz w:val="21"/>
+                <w:b/>
+                <w:bCs/>
+                <w:sz w:val="24"/>
+                <w:szCs w:val="24"/>
               </w:rPr>
-              <w:t>/</w:t>
+              <w:t>lastName</w:t>
             </w:r>
+            <w:proofErr w:type="spellEnd"/>
             <w:r>
               <w:rPr>
                 <w:rFonts w:asciiTheme="minorHAnsi" w:hAnsiTheme="minorHAnsi" w:cstheme="minorHAnsi"/>
-                <w:sz w:val="21"/>
-                <w:u w:val="single"/>
+                <w:b/>
+                <w:bCs/>
+                <w:sz w:val="24"/>
+                <w:szCs w:val="24"/>
               </w:rPr>
-              <w:tab/>
+              <w:t>}} {{</w:t>
             </w:r>
+            <w:proofErr w:type="spellStart"/>
             <w:r>
               <w:rPr>
                 <w:rFonts w:asciiTheme="minorHAnsi" w:hAnsiTheme="minorHAnsi" w:cstheme="minorHAnsi"/>
-                <w:spacing w:val="-10"/>
-                <w:sz w:val="21"/>
+                <w:b/>
+                <w:bCs/>
+                <w:sz w:val="24"/>
+                <w:szCs w:val="24"/>
               </w:rPr>
-              <w:t>/</w:t>
+              <w:t>firstName</w:t>
             </w:r>
+            <w:proofErr w:type="spellEnd"/>
             <w:r>
               <w:rPr>
                 <w:rFonts w:asciiTheme="minorHAnsi" w:hAnsiTheme="minorHAnsi" w:cstheme="minorHAnsi"/>
-                <w:sz w:val="21"/>
-                <w:u w:val="single"/>
+                <w:b/>
+                <w:bCs/>
+                <w:sz w:val="24"/>
+                <w:szCs w:val="24"/>
               </w:rPr>
-              <w:tab/>
+              <w:t>}}</w:t>
             </w:r>
           </w:p>
         </w:tc>
@@ -7578,19 +8421,71 @@
           <w:p>
             <w:pPr>
               <w:pStyle w:val="TableParagraph"/>
+              <w:tabs>
+                <w:tab w:val="left" w:pos="1948"/>
+                <w:tab w:val="left" w:pos="2495"/>
+                <w:tab w:val="left" w:pos="3089"/>
+              </w:tabs>
+              <w:jc w:val="center"/>
               <w:rPr>
                 <w:rFonts w:asciiTheme="minorHAnsi" w:hAnsiTheme="minorHAnsi" w:cstheme="minorHAnsi"/>
-                <w:sz w:val="21"/>
+                <w:spacing w:val="-10"/>
+                <w:sz w:val="24"/>
+                <w:szCs w:val="24"/>
               </w:rPr>
             </w:pPr>
+            <w:r>
+              <w:rPr>
+                <w:rFonts w:asciiTheme="minorHAnsi" w:hAnsiTheme="minorHAnsi" w:cstheme="minorHAnsi"/>
+                <w:spacing w:val="-10"/>
+                <w:sz w:val="24"/>
+                <w:szCs w:val="24"/>
+              </w:rPr>
+              <w:t>{{</w:t>
+            </w:r>
+            <w:proofErr w:type="spellStart"/>
+            <w:r>
+              <w:rPr>
+                <w:rFonts w:asciiTheme="minorHAnsi" w:hAnsiTheme="minorHAnsi" w:cstheme="minorHAnsi"/>
+                <w:spacing w:val="-10"/>
+                <w:sz w:val="24"/>
+                <w:szCs w:val="24"/>
+              </w:rPr>
+              <w:t>updated</w:t>
+            </w:r>
+            <w:r>
+              <w:rPr>
+                <w:rFonts w:asciiTheme="minorHAnsi" w:hAnsiTheme="minorHAnsi" w:cstheme="minorHAnsi"/>
+                <w:spacing w:val="-10"/>
+                <w:sz w:val="24"/>
+                <w:szCs w:val="24"/>
+              </w:rPr>
+              <w:t>At</w:t>
+            </w:r>
+            <w:proofErr w:type="spellEnd"/>
+            <w:r>
+              <w:rPr>
+                <w:rFonts w:asciiTheme="minorHAnsi" w:hAnsiTheme="minorHAnsi" w:cstheme="minorHAnsi"/>
+                <w:spacing w:val="-10"/>
+                <w:sz w:val="24"/>
+                <w:szCs w:val="24"/>
+              </w:rPr>
+              <w:t>}}</w:t>
+            </w:r>
           </w:p>
           <w:p>
             <w:pPr>
               <w:pStyle w:val="TableParagraph"/>
-              <w:spacing w:before="141"/>
+              <w:tabs>
+                <w:tab w:val="left" w:pos="1948"/>
+                <w:tab w:val="left" w:pos="2495"/>
+                <w:tab w:val="left" w:pos="3089"/>
+              </w:tabs>
               <w:rPr>
                 <w:rFonts w:asciiTheme="minorHAnsi" w:hAnsiTheme="minorHAnsi" w:cstheme="minorHAnsi"/>
-                <w:sz w:val="21"/>
+                <w:spacing w:val="-10"/>
+                <w:sz w:val="24"/>
+                <w:szCs w:val="24"/>
               </w:rPr>
             </w:pPr>
           </w:p>
@@ -7602,51 +8497,164 @@
                 <w:tab w:val="left" w:pos="2495"/>
                 <w:tab w:val="left" w:pos="3089"/>
               </w:tabs>
-              <w:ind w:left="1481"/>
+              <w:jc w:val="center"/>
               <w:rPr>
                 <w:rFonts w:asciiTheme="minorHAnsi" w:hAnsiTheme="minorHAnsi" w:cstheme="minorHAnsi"/>
-                <w:sz w:val="21"/>
+                <w:sz w:val="24"/>
+                <w:szCs w:val="24"/>
               </w:rPr>
             </w:pPr>
             <w:r>
               <w:rPr>
                 <w:rFonts w:asciiTheme="minorHAnsi" w:hAnsiTheme="minorHAnsi" w:cstheme="minorHAnsi"/>
-                <w:sz w:val="21"/>
-                <w:u w:val="single"/>
+                <w:b/>
+                <w:bCs/>
+                <w:noProof/>
+                <w:sz w:val="24"/>
+                <w:szCs w:val="24"/>
               </w:rPr>
-              <w:tab/>
+              <w:drawing>
+                <wp:anchor distT="0" distB="0" distL="114300" distR="114300" simplePos="0" relativeHeight="251663872" behindDoc="0" locked="0" layoutInCell="1" allowOverlap="1" wp14:anchorId="787F9732" wp14:editId="6DDC3C31">
+                  <wp:simplePos x="0" y="0"/>
+                  <wp:positionH relativeFrom="column">
+                    <wp:posOffset>486410</wp:posOffset>
+                  </wp:positionH>
+                  <wp:positionV relativeFrom="paragraph">
+                    <wp:posOffset>455930</wp:posOffset>
+                  </wp:positionV>
+                  <wp:extent cx="2352675" cy="1171575"/>
+                  <wp:effectExtent l="0" t="0" r="0" b="0"/>
+                  <wp:wrapNone/>
+                  <wp:docPr id="9" name="Image 9"/>
+                  <wp:cNvGraphicFramePr>
+                    <a:graphicFrameLocks xmlns:a="http://schemas.openxmlformats.org/drawingml/2006/main" noChangeAspect="1"/>
+                  </wp:cNvGraphicFramePr>
+                  <a:graphic xmlns:a="http://schemas.openxmlformats.org/drawingml/2006/main">
+                    <a:graphicData uri="http://schemas.openxmlformats.org/drawingml/2006/picture">
+                      <pic:pic xmlns:pic="http://schemas.openxmlformats.org/drawingml/2006/picture">
+                        <pic:nvPicPr>
+                          <pic:cNvPr id="9" name="Image 9"/>
+                          <pic:cNvPicPr/>
+                        </pic:nvPicPr>
+                        <pic:blipFill>
+                          <a:blip r:embed="rId7">
+                            <a:extLst>
+                              <a:ext uri="{28A0092B-C50C-407E-A947-70E740481C1C}">
+                                <a14:useLocalDpi xmlns:a14="http://schemas.microsoft.com/office/drawing/2010/main" val="0"/>
+                              </a:ext>
+                            </a:extLst>
+                          </a:blip>
+                          <a:stretch>
+                            <a:fillRect/>
+                          </a:stretch>
+                        </pic:blipFill>
+                        <pic:spPr>
+                          <a:xfrm>
+                            <a:off x="0" y="0"/>
+                            <a:ext cx="2352675" cy="1171575"/>
+                          </a:xfrm>
+                          <a:prstGeom prst="rect">
+                            <a:avLst/>
+                          </a:prstGeom>
+                        </pic:spPr>
+                      </pic:pic>
+                    </a:graphicData>
+                  </a:graphic>
+                </wp:anchor>
+              </w:drawing>
             </w:r>
             <w:r>
               <w:rPr>
                 <w:rFonts w:asciiTheme="minorHAnsi" w:hAnsiTheme="minorHAnsi" w:cstheme="minorHAnsi"/>
-                <w:spacing w:val="-10"/>
-                <w:sz w:val="21"/>
+                <w:b/>
+                <w:bCs/>
+                <w:noProof/>
+                <w:sz w:val="24"/>
+                <w:szCs w:val="24"/>
               </w:rPr>
-              <w:t>/</w:t>
+              <w:drawing>
+                <wp:anchor distT="0" distB="0" distL="114300" distR="114300" simplePos="0" relativeHeight="251658752" behindDoc="0" locked="0" layoutInCell="1" allowOverlap="1" wp14:anchorId="14CE3475" wp14:editId="2AA4153E">
+                  <wp:simplePos x="0" y="0"/>
+                  <wp:positionH relativeFrom="column">
+                    <wp:posOffset>447675</wp:posOffset>
+                  </wp:positionH>
+                  <wp:positionV relativeFrom="paragraph">
+                    <wp:posOffset>26670</wp:posOffset>
+                  </wp:positionV>
+                  <wp:extent cx="1974215" cy="1974215"/>
+                  <wp:effectExtent l="0" t="0" r="0" b="0"/>
+                  <wp:wrapNone/>
+                  <wp:docPr id="8" name="Image 8"/>
+                  <wp:cNvGraphicFramePr>
+                    <a:graphicFrameLocks xmlns:a="http://schemas.openxmlformats.org/drawingml/2006/main" noChangeAspect="1"/>
+                  </wp:cNvGraphicFramePr>
+                  <a:graphic xmlns:a="http://schemas.openxmlformats.org/drawingml/2006/main">
+                    <a:graphicData uri="http://schemas.openxmlformats.org/drawingml/2006/picture">
+                      <pic:pic xmlns:pic="http://schemas.openxmlformats.org/drawingml/2006/picture">
+                        <pic:nvPicPr>
+                          <pic:cNvPr id="8" name="Image 8"/>
+                          <pic:cNvPicPr/>
+                        </pic:nvPicPr>
+                        <pic:blipFill>
+                          <a:blip r:embed="rId8" cstate="print">
+                            <a:extLst>
+                              <a:ext uri="{28A0092B-C50C-407E-A947-70E740481C1C}">
+                                <a14:useLocalDpi xmlns:a14="http://schemas.microsoft.com/office/drawing/2010/main" val="0"/>
+                              </a:ext>
+                            </a:extLst>
+                          </a:blip>
+                          <a:stretch>
+                            <a:fillRect/>
+                          </a:stretch>
+                        </pic:blipFill>
+                        <pic:spPr>
+                          <a:xfrm>
+                            <a:off x="0" y="0"/>
+                            <a:ext cx="1974215" cy="1974215"/>
+                          </a:xfrm>
+                          <a:prstGeom prst="rect">
+                            <a:avLst/>
+                          </a:prstGeom>
+                        </pic:spPr>
+                      </pic:pic>
+                    </a:graphicData>
+                  </a:graphic>
+                  <wp14:sizeRelH relativeFrom="margin">
+                    <wp14:pctWidth>0</wp14:pctWidth>
+                  </wp14:sizeRelH>
+                  <wp14:sizeRelV relativeFrom="margin">
+                    <wp14:pctHeight>0</wp14:pctHeight>
+                  </wp14:sizeRelV>
+                </wp:anchor>
+              </w:drawing>
             </w:r>
             <w:r>
               <w:rPr>
                 <w:rFonts w:asciiTheme="minorHAnsi" w:hAnsiTheme="minorHAnsi" w:cstheme="minorHAnsi"/>
-                <w:sz w:val="21"/>
-                <w:u w:val="single"/>
+                <w:b/>
+                <w:bCs/>
+                <w:sz w:val="24"/>
+                <w:szCs w:val="24"/>
               </w:rPr>
-              <w:tab/>
+              <w:t>André</w:t>
             </w:r>
             <w:r>
               <w:rPr>
                 <w:rFonts w:asciiTheme="minorHAnsi" w:hAnsiTheme="minorHAnsi" w:cstheme="minorHAnsi"/>
-                <w:spacing w:val="-10"/>
-                <w:sz w:val="21"/>
+                <w:sz w:val="24"/>
+                <w:szCs w:val="24"/>
               </w:rPr>
-              <w:t>/</w:t>
+              <w:t xml:space="preserve"> </w:t>
             </w:r>
             <w:r>
               <w:rPr>
                 <w:rFonts w:asciiTheme="minorHAnsi" w:hAnsiTheme="minorHAnsi" w:cstheme="minorHAnsi"/>
-                <w:sz w:val="21"/>
-                <w:u w:val="single"/>
+                <w:b/>
+                <w:bCs/>
+                <w:sz w:val="24"/>
+                <w:szCs w:val="24"/>
               </w:rPr>
-              <w:tab/>
+              <w:t>DJOUMDJEU</w:t>
             </w:r>
           </w:p>
         </w:tc>
@@ -7660,12 +8668,12 @@
       </w:pPr>
     </w:p>
     <w:sectPr>
-      <w:headerReference w:type="even" r:id="rId7"/>
-      <w:headerReference w:type="default" r:id="rId8"/>
-      <w:footerReference w:type="even" r:id="rId9"/>
-      <w:footerReference w:type="default" r:id="rId10"/>
-      <w:headerReference w:type="first" r:id="rId11"/>
-      <w:footerReference w:type="first" r:id="rId12"/>
+      <w:headerReference w:type="even" r:id="rId9"/>
+      <w:headerReference w:type="default" r:id="rId10"/>
+      <w:footerReference w:type="even" r:id="rId11"/>
+      <w:footerReference w:type="default" r:id="rId12"/>
+      <w:headerReference w:type="first" r:id="rId13"/>
+      <w:footerReference w:type="first" r:id="rId14"/>
       <w:pgSz w:w="11910" w:h="16840"/>
       <w:pgMar w:top="2160" w:right="708" w:bottom="2120" w:left="708" w:header="270" w:footer="1929" w:gutter="0"/>
       <w:cols w:space="720"/>
@@ -7801,7 +8809,7 @@
         </mc:Choice>
         <mc:Fallback>
           <w:pict>
-            <v:group w14:anchorId="3AE93A61" id="Group 5" o:spid="_x0000_s1026" style="position:absolute;margin-left:1pt;margin-top:735.45pt;width:594.35pt;height:84.45pt;z-index:-251656192;mso-wrap-distance-left:0;mso-wrap-distance-right:0;mso-position-horizontal-relative:page;mso-position-vertical-relative:page" coordsize="75482,10725" o:gfxdata="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">
+            <v:group w14:anchorId="0A4F0A4B" id="Group 5" o:spid="_x0000_s1026" style="position:absolute;margin-left:1pt;margin-top:735.45pt;width:594.35pt;height:84.45pt;z-index:-251656192;mso-wrap-distance-left:0;mso-wrap-distance-right:0;mso-position-horizontal-relative:page;mso-position-vertical-relative:page" coordsize="75482,10725" o:gfxdata="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">
               <v:shapetype id="_x0000_t75" coordsize="21600,21600" o:spt="75" o:preferrelative="t" path="m@4@5l@4@11@9@11@9@5xe" filled="f" stroked="f">
                 <v:stroke joinstyle="miter"/>
                 <v:formulas>
@@ -7898,6 +8906,7 @@
         </v:shapetype>
         <v:shape id="WordPictureWatermark162009079" o:spid="_x0000_s1026" type="#_x0000_t75" style="position:absolute;margin-left:0;margin-top:0;width:524.6pt;height:524.6pt;z-index:-251654144;mso-position-horizontal:center;mso-position-horizontal-relative:margin;mso-position-vertical:center;mso-position-vertical-relative:margin" o:allowincell="f">
           <v:imagedata r:id="rId1" o:title="logo" gain="19661f" blacklevel="22938f"/>
+          <w10:wrap anchorx="margin" anchory="margin"/>
         </v:shape>
       </w:pict>
     </w:r>
@@ -7943,6 +8952,7 @@
         </v:shapetype>
         <v:shape id="WordPictureWatermark162009080" o:spid="_x0000_s1027" type="#_x0000_t75" style="position:absolute;margin-left:0;margin-top:0;width:524.6pt;height:524.6pt;z-index:-251653120;mso-position-horizontal:center;mso-position-horizontal-relative:margin;mso-position-vertical:center;mso-position-vertical-relative:margin" o:allowincell="f">
           <v:imagedata r:id="rId1" o:title="logo" gain="19661f" blacklevel="22938f"/>
+          <w10:wrap anchorx="margin" anchory="margin"/>
         </v:shape>
       </w:pict>
     </w:r>
@@ -8082,7 +9092,7 @@
         </mc:Choice>
         <mc:Fallback>
           <w:pict>
-            <v:group w14:anchorId="40B80082" id="Group 2" o:spid="_x0000_s1026" style="position:absolute;margin-left:216.3pt;margin-top:21.25pt;width:377.9pt;height:87.15pt;z-index:-251658240;mso-wrap-distance-left:0;mso-wrap-distance-right:0;mso-position-horizontal-relative:page;mso-position-vertical-relative:page" coordsize="47993,11068" o:gfxdata="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">
+            <v:group w14:anchorId="1CAF8B7D" id="Group 2" o:spid="_x0000_s1026" style="position:absolute;margin-left:216.3pt;margin-top:21.25pt;width:377.9pt;height:87.15pt;z-index:-251658240;mso-wrap-distance-left:0;mso-wrap-distance-right:0;mso-position-horizontal-relative:page;mso-position-vertical-relative:page" coordsize="47993,11068" o:gfxdata="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">
               <v:shape id="Image 3" o:spid="_x0000_s1027" type="#_x0000_t75" style="position:absolute;left:431;width:47562;height:8953;visibility:visible;mso-wrap-style:square" o:gfxdata="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">
                 <v:imagedata r:id="rId5" o:title=""/>
               </v:shape>
@@ -8131,6 +9141,7 @@
         </v:shapetype>
         <v:shape id="WordPictureWatermark162009078" o:spid="_x0000_s1025" type="#_x0000_t75" style="position:absolute;margin-left:0;margin-top:0;width:524.6pt;height:524.6pt;z-index:-251655168;mso-position-horizontal:center;mso-position-horizontal-relative:margin;mso-position-vertical:center;mso-position-vertical-relative:margin" o:allowincell="f">
           <v:imagedata r:id="rId1" o:title="logo" gain="19661f" blacklevel="22938f"/>
+          <w10:wrap anchorx="margin" anchory="margin"/>
         </v:shape>
       </w:pict>
     </w:r>

</xml_diff>